<commit_message>
getStockBalance -> DownGroup -> добавлено поле Coefficient
</commit_message>
<xml_diff>
--- a/Спецификация API WS TopLog WMS_2.0.docx
+++ b/Спецификация API WS TopLog WMS_2.0.docx
@@ -760,6 +760,11 @@
       </w:r>
     </w:p>
     <w:p>
+      <w:pPr>
+        <w:rPr>
+          <w:lang w:val="en-US"/>
+        </w:rPr>
+      </w:pPr>
       <w:r>
         <w:rPr>
           <w:lang w:val="en-US"/>
@@ -767,30 +772,45 @@
         <w:t>ANY</w:t>
       </w:r>
       <w:r>
+        <w:rPr>
+          <w:lang w:val="en-US"/>
+        </w:rPr>
         <w:t xml:space="preserve"> – </w:t>
       </w:r>
       <w:r>
         <w:t>значение</w:t>
       </w:r>
       <w:r>
+        <w:rPr>
+          <w:lang w:val="en-US"/>
+        </w:rPr>
         <w:t xml:space="preserve"> </w:t>
       </w:r>
       <w:r>
         <w:t>любого</w:t>
       </w:r>
       <w:r>
+        <w:rPr>
+          <w:lang w:val="en-US"/>
+        </w:rPr>
         <w:t xml:space="preserve"> </w:t>
       </w:r>
       <w:r>
         <w:t>простого</w:t>
       </w:r>
       <w:r>
+        <w:rPr>
+          <w:lang w:val="en-US"/>
+        </w:rPr>
         <w:t xml:space="preserve"> </w:t>
       </w:r>
       <w:r>
         <w:t>типа</w:t>
       </w:r>
       <w:r>
+        <w:rPr>
+          <w:lang w:val="en-US"/>
+        </w:rPr>
         <w:t xml:space="preserve"> (</w:t>
       </w:r>
       <w:proofErr w:type="spellStart"/>
@@ -811,6 +831,7 @@
           <w:color w:val="0000FF"/>
           <w:sz w:val="20"/>
           <w:szCs w:val="20"/>
+          <w:lang w:val="en-US"/>
         </w:rPr>
         <w:t>)</w:t>
       </w:r>
@@ -26120,43 +26141,56 @@
       <w:r>
         <w:t xml:space="preserve">Наследует тип </w:t>
       </w:r>
-      <w:hyperlink w:anchor="Response" w:history="1">
-        <w:r>
-          <w:rPr>
-            <w:rStyle w:val="aff5"/>
-          </w:rPr>
-          <w:fldChar w:fldCharType="begin"/>
-        </w:r>
-        <w:r>
-          <w:rPr>
-            <w:rStyle w:val="aff5"/>
-          </w:rPr>
-          <w:instrText xml:space="preserve"> REF _Ref476654232 \h  \* MERGEFORMAT </w:instrText>
-        </w:r>
-        <w:r>
-          <w:rPr>
-            <w:rStyle w:val="aff5"/>
-          </w:rPr>
-        </w:r>
-        <w:r>
-          <w:rPr>
-            <w:rStyle w:val="aff5"/>
-          </w:rPr>
-          <w:fldChar w:fldCharType="separate"/>
-        </w:r>
-        <w:r>
-          <w:rPr>
-            <w:rStyle w:val="aff5"/>
-          </w:rPr>
-          <w:t>Response</w:t>
-        </w:r>
-        <w:r>
-          <w:rPr>
-            <w:rStyle w:val="aff5"/>
-          </w:rPr>
-          <w:fldChar w:fldCharType="end"/>
-        </w:r>
-      </w:hyperlink>
+      <w:r>
+        <w:fldChar w:fldCharType="begin"/>
+      </w:r>
+      <w:r>
+        <w:instrText xml:space="preserve"> HYPERLINK \l "Response" </w:instrText>
+      </w:r>
+      <w:r>
+        <w:fldChar w:fldCharType="separate"/>
+      </w:r>
+      <w:r>
+        <w:rPr>
+          <w:rStyle w:val="aff5"/>
+        </w:rPr>
+        <w:fldChar w:fldCharType="begin"/>
+      </w:r>
+      <w:r>
+        <w:rPr>
+          <w:rStyle w:val="aff5"/>
+        </w:rPr>
+        <w:instrText xml:space="preserve"> REF _Ref476654232 \h  \* MERGEFORMAT </w:instrText>
+      </w:r>
+      <w:r>
+        <w:rPr>
+          <w:rStyle w:val="aff5"/>
+        </w:rPr>
+      </w:r>
+      <w:r>
+        <w:rPr>
+          <w:rStyle w:val="aff5"/>
+        </w:rPr>
+        <w:fldChar w:fldCharType="separate"/>
+      </w:r>
+      <w:r>
+        <w:rPr>
+          <w:rStyle w:val="aff5"/>
+        </w:rPr>
+        <w:t>Response</w:t>
+      </w:r>
+      <w:r>
+        <w:rPr>
+          <w:rStyle w:val="aff5"/>
+        </w:rPr>
+        <w:fldChar w:fldCharType="end"/>
+      </w:r>
+      <w:r>
+        <w:rPr>
+          <w:rStyle w:val="aff5"/>
+        </w:rPr>
+        <w:fldChar w:fldCharType="end"/>
+      </w:r>
     </w:p>
     <w:bookmarkStart w:id="132" w:name="_MON_1590839962"/>
     <w:bookmarkEnd w:id="132"/>
@@ -26172,7 +26206,7 @@
         <w:rPr>
           <w:rStyle w:val="aff5"/>
         </w:rPr>
-        <w:object w:dxaOrig="6157" w:dyaOrig="10458">
+        <w:object w:dxaOrig="6157" w:dyaOrig="10747">
           <v:shapetype id="_x0000_t75" coordsize="21600,21600" o:spt="75" o:preferrelative="t" path="m@4@5l@4@11@9@11@9@5xe" filled="f" stroked="f">
             <v:stroke joinstyle="miter"/>
             <v:formulas>
@@ -26192,12 +26226,14 @@
             <v:path o:extrusionok="f" gradientshapeok="t" o:connecttype="rect"/>
             <o:lock v:ext="edit" aspectratio="t"/>
           </v:shapetype>
-          <v:shape id="_x0000_i1025" type="#_x0000_t75" style="width:307.65pt;height:523.05pt" o:ole="">
+          <v:shape id="_x0000_i1035" type="#_x0000_t75" style="width:307.65pt;height:537.3pt" o:ole="">
             <v:imagedata r:id="rId10" o:title=""/>
           </v:shape>
-          <o:OLEObject Type="Embed" ProgID="Excel.Sheet.12" ShapeID="_x0000_i1025" DrawAspect="Content" ObjectID="_1590848179" r:id="rId11"/>
+          <o:OLEObject Type="Embed" ProgID="Excel.Sheet.12" ShapeID="_x0000_i1035" DrawAspect="Content" ObjectID="_1590933780" r:id="rId11"/>
         </w:object>
       </w:r>
+      <w:bookmarkStart w:id="134" w:name="_GoBack"/>
+      <w:bookmarkEnd w:id="134"/>
     </w:p>
     <w:p>
       <w:pPr>
@@ -26205,9 +26241,9 @@
           <w:lang w:val="en-US"/>
         </w:rPr>
       </w:pPr>
-      <w:bookmarkStart w:id="134" w:name="_Ref476654232"/>
-      <w:bookmarkStart w:id="135" w:name="_Ref499546984"/>
-      <w:bookmarkStart w:id="136" w:name="Response"/>
+      <w:bookmarkStart w:id="135" w:name="_Ref476654232"/>
+      <w:bookmarkStart w:id="136" w:name="_Ref499546984"/>
+      <w:bookmarkStart w:id="137" w:name="Response"/>
     </w:p>
     <w:p>
       <w:pPr>
@@ -26219,8 +26255,8 @@
         </w:rPr>
         <w:t>Response</w:t>
       </w:r>
-      <w:bookmarkEnd w:id="134"/>
       <w:bookmarkEnd w:id="135"/>
+      <w:bookmarkEnd w:id="136"/>
     </w:p>
     <w:tbl>
       <w:tblPr>
@@ -26243,7 +26279,7 @@
             <w:tcW w:w="1702" w:type="dxa"/>
             <w:shd w:val="clear" w:color="auto" w:fill="D9D9D9" w:themeFill="background1" w:themeFillShade="D9"/>
           </w:tcPr>
-          <w:bookmarkEnd w:id="136"/>
+          <w:bookmarkEnd w:id="137"/>
           <w:p>
             <w:pPr>
               <w:rPr>
@@ -26574,8 +26610,8 @@
           <w:lang w:val="en-US"/>
         </w:rPr>
       </w:pPr>
-      <w:bookmarkStart w:id="137" w:name="_Ref477460678"/>
-      <w:bookmarkStart w:id="138" w:name="Error"/>
+      <w:bookmarkStart w:id="138" w:name="_Ref477460678"/>
+      <w:bookmarkStart w:id="139" w:name="Error"/>
       <w:r>
         <w:rPr>
           <w:lang w:val="en-US"/>
@@ -26594,7 +26630,7 @@
         <w:lastRenderedPageBreak/>
         <w:t>Error</w:t>
       </w:r>
-      <w:bookmarkEnd w:id="137"/>
+      <w:bookmarkEnd w:id="138"/>
     </w:p>
     <w:tbl>
       <w:tblPr>
@@ -26617,7 +26653,7 @@
             <w:tcW w:w="1702" w:type="dxa"/>
             <w:shd w:val="clear" w:color="auto" w:fill="D9D9D9" w:themeFill="background1" w:themeFillShade="D9"/>
           </w:tcPr>
-          <w:bookmarkEnd w:id="138"/>
+          <w:bookmarkEnd w:id="139"/>
           <w:p>
             <w:pPr>
               <w:ind w:left="34"/>
@@ -27194,7 +27230,7 @@
       <w:pPr>
         <w:pStyle w:val="3"/>
       </w:pPr>
-      <w:bookmarkStart w:id="139" w:name="_Ref496611623"/>
+      <w:bookmarkStart w:id="140" w:name="_Ref496611623"/>
       <w:r>
         <w:t>Номенклатура</w:t>
       </w:r>
@@ -27211,18 +27247,18 @@
       <w:pPr>
         <w:pStyle w:val="4"/>
       </w:pPr>
-      <w:bookmarkStart w:id="140" w:name="_Ref477358803"/>
-      <w:bookmarkStart w:id="141" w:name="Good"/>
-      <w:bookmarkStart w:id="142" w:name="_Ref477460707"/>
+      <w:bookmarkStart w:id="141" w:name="_Ref477358803"/>
+      <w:bookmarkStart w:id="142" w:name="Good"/>
+      <w:bookmarkStart w:id="143" w:name="_Ref477460707"/>
       <w:r>
         <w:rPr>
           <w:lang w:val="en-US"/>
         </w:rPr>
         <w:t>Good</w:t>
       </w:r>
-      <w:bookmarkEnd w:id="140"/>
+      <w:bookmarkEnd w:id="141"/>
     </w:p>
-    <w:bookmarkEnd w:id="141"/>
+    <w:bookmarkEnd w:id="142"/>
     <w:p>
       <w:pPr>
         <w:ind w:firstLine="708"/>
@@ -28652,8 +28688,8 @@
                 <w:lang w:val="en-US"/>
               </w:rPr>
             </w:pPr>
-            <w:bookmarkStart w:id="143" w:name="_KeepingVariant"/>
-            <w:bookmarkEnd w:id="143"/>
+            <w:bookmarkStart w:id="144" w:name="_KeepingVariant"/>
+            <w:bookmarkEnd w:id="144"/>
             <w:proofErr w:type="spellStart"/>
             <w:r>
               <w:rPr>
@@ -29877,8 +29913,8 @@
       <w:pPr>
         <w:pStyle w:val="4"/>
       </w:pPr>
-      <w:bookmarkStart w:id="144" w:name="AccountTag"/>
-      <w:bookmarkEnd w:id="142"/>
+      <w:bookmarkStart w:id="145" w:name="AccountTag"/>
+      <w:bookmarkEnd w:id="143"/>
       <w:proofErr w:type="spellStart"/>
       <w:r>
         <w:rPr>
@@ -29886,8 +29922,8 @@
         </w:rPr>
         <w:t>AccountTag</w:t>
       </w:r>
-      <w:bookmarkEnd w:id="139"/>
-      <w:bookmarkEnd w:id="144"/>
+      <w:bookmarkEnd w:id="140"/>
+      <w:bookmarkEnd w:id="145"/>
       <w:proofErr w:type="spellEnd"/>
       <w:r>
         <w:tab/>
@@ -30199,18 +30235,18 @@
       <w:pPr>
         <w:pStyle w:val="4"/>
       </w:pPr>
-      <w:bookmarkStart w:id="145" w:name="_Ref515534145"/>
-      <w:bookmarkStart w:id="146" w:name="Batch"/>
-      <w:bookmarkStart w:id="147" w:name="_Ref499543153"/>
+      <w:bookmarkStart w:id="146" w:name="_Ref515534145"/>
+      <w:bookmarkStart w:id="147" w:name="Batch"/>
+      <w:bookmarkStart w:id="148" w:name="_Ref499543153"/>
       <w:r>
         <w:rPr>
           <w:lang w:val="en-US"/>
         </w:rPr>
         <w:t>Batch</w:t>
       </w:r>
-      <w:bookmarkEnd w:id="145"/>
+      <w:bookmarkEnd w:id="146"/>
     </w:p>
-    <w:bookmarkEnd w:id="146"/>
+    <w:bookmarkEnd w:id="147"/>
     <w:p>
       <w:pPr>
         <w:ind w:firstLine="708"/>
@@ -31781,15 +31817,15 @@
       <w:pPr>
         <w:pStyle w:val="4"/>
       </w:pPr>
-      <w:bookmarkStart w:id="148" w:name="_Ref515536967"/>
-      <w:bookmarkStart w:id="149" w:name="Brand"/>
+      <w:bookmarkStart w:id="149" w:name="_Ref515536967"/>
+      <w:bookmarkStart w:id="150" w:name="Brand"/>
       <w:r>
         <w:rPr>
           <w:lang w:val="en-US"/>
         </w:rPr>
         <w:t>Brand</w:t>
       </w:r>
-      <w:bookmarkEnd w:id="148"/>
+      <w:bookmarkEnd w:id="149"/>
     </w:p>
     <w:tbl>
       <w:tblPr>
@@ -31811,7 +31847,7 @@
           <w:tcPr>
             <w:tcW w:w="2235" w:type="dxa"/>
           </w:tcPr>
-          <w:bookmarkEnd w:id="149"/>
+          <w:bookmarkEnd w:id="150"/>
           <w:p>
             <w:pPr>
               <w:ind w:left="34"/>
@@ -32074,9 +32110,9 @@
           <w:lang w:val="en-US"/>
         </w:rPr>
       </w:pPr>
-      <w:bookmarkStart w:id="150" w:name="_Ref507404110"/>
-      <w:bookmarkStart w:id="151" w:name="BundleContent"/>
-      <w:bookmarkStart w:id="152" w:name="_Ref506547617"/>
+      <w:bookmarkStart w:id="151" w:name="_Ref507404110"/>
+      <w:bookmarkStart w:id="152" w:name="BundleContent"/>
+      <w:bookmarkStart w:id="153" w:name="_Ref506547617"/>
       <w:proofErr w:type="spellStart"/>
       <w:r>
         <w:rPr>
@@ -32084,7 +32120,7 @@
         </w:rPr>
         <w:t>BundleContent</w:t>
       </w:r>
-      <w:bookmarkEnd w:id="150"/>
+      <w:bookmarkEnd w:id="151"/>
       <w:proofErr w:type="spellEnd"/>
     </w:p>
     <w:tbl>
@@ -32107,7 +32143,7 @@
           <w:tcPr>
             <w:tcW w:w="2581" w:type="dxa"/>
           </w:tcPr>
-          <w:bookmarkEnd w:id="151"/>
+          <w:bookmarkEnd w:id="152"/>
           <w:p>
             <w:pPr>
               <w:ind w:left="284"/>
@@ -32809,17 +32845,17 @@
       <w:pPr>
         <w:pStyle w:val="4"/>
       </w:pPr>
-      <w:bookmarkStart w:id="153" w:name="_Ref515534179"/>
-      <w:bookmarkStart w:id="154" w:name="Feature"/>
+      <w:bookmarkStart w:id="154" w:name="_Ref515534179"/>
+      <w:bookmarkStart w:id="155" w:name="Feature"/>
       <w:proofErr w:type="spellStart"/>
       <w:r>
         <w:t>Feature</w:t>
       </w:r>
-      <w:bookmarkEnd w:id="152"/>
       <w:bookmarkEnd w:id="153"/>
+      <w:bookmarkEnd w:id="154"/>
       <w:proofErr w:type="spellEnd"/>
     </w:p>
-    <w:bookmarkEnd w:id="154"/>
+    <w:bookmarkEnd w:id="155"/>
     <w:p>
       <w:pPr>
         <w:ind w:firstLine="708"/>
@@ -33416,8 +33452,8 @@
       <w:pPr>
         <w:pStyle w:val="4"/>
       </w:pPr>
-      <w:bookmarkStart w:id="155" w:name="_Ref506547648"/>
-      <w:bookmarkStart w:id="156" w:name="KeepingVariant"/>
+      <w:bookmarkStart w:id="156" w:name="_Ref506547648"/>
+      <w:bookmarkStart w:id="157" w:name="KeepingVariant"/>
       <w:proofErr w:type="spellStart"/>
       <w:r>
         <w:rPr>
@@ -33425,10 +33461,10 @@
         </w:rPr>
         <w:t>KeepingVariant</w:t>
       </w:r>
-      <w:bookmarkEnd w:id="155"/>
+      <w:bookmarkEnd w:id="156"/>
       <w:proofErr w:type="spellEnd"/>
     </w:p>
-    <w:bookmarkEnd w:id="156"/>
+    <w:bookmarkEnd w:id="157"/>
     <w:p>
       <w:pPr>
         <w:ind w:firstLine="708"/>
@@ -34557,8 +34593,8 @@
       <w:pPr>
         <w:pStyle w:val="4"/>
       </w:pPr>
-      <w:bookmarkStart w:id="157" w:name="_Ref506548576"/>
-      <w:bookmarkStart w:id="158" w:name="GoodDimensions"/>
+      <w:bookmarkStart w:id="158" w:name="_Ref506548576"/>
+      <w:bookmarkStart w:id="159" w:name="GoodDimensions"/>
       <w:proofErr w:type="spellStart"/>
       <w:r>
         <w:rPr>
@@ -34566,13 +34602,13 @@
         </w:rPr>
         <w:t>GoodDimensions</w:t>
       </w:r>
-      <w:bookmarkEnd w:id="157"/>
+      <w:bookmarkEnd w:id="158"/>
       <w:proofErr w:type="spellEnd"/>
       <w:r>
         <w:t xml:space="preserve"> </w:t>
       </w:r>
     </w:p>
-    <w:bookmarkEnd w:id="158"/>
+    <w:bookmarkEnd w:id="159"/>
     <w:p>
       <w:pPr>
         <w:ind w:firstLine="708"/>
@@ -35071,9 +35107,9 @@
           <w:lang w:val="en-US"/>
         </w:rPr>
       </w:pPr>
-      <w:bookmarkStart w:id="159" w:name="_Ref515536397"/>
-      <w:bookmarkStart w:id="160" w:name="OperationalInstruction"/>
-      <w:bookmarkStart w:id="161" w:name="_Ref505179820"/>
+      <w:bookmarkStart w:id="160" w:name="_Ref515536397"/>
+      <w:bookmarkStart w:id="161" w:name="OperationalInstruction"/>
+      <w:bookmarkStart w:id="162" w:name="_Ref505179820"/>
       <w:proofErr w:type="spellStart"/>
       <w:r>
         <w:rPr>
@@ -35082,7 +35118,7 @@
         <w:lastRenderedPageBreak/>
         <w:t>OperationalInstruction</w:t>
       </w:r>
-      <w:bookmarkEnd w:id="159"/>
+      <w:bookmarkEnd w:id="160"/>
       <w:proofErr w:type="spellEnd"/>
     </w:p>
     <w:tbl>
@@ -35105,7 +35141,7 @@
           <w:tcPr>
             <w:tcW w:w="2235" w:type="dxa"/>
           </w:tcPr>
-          <w:bookmarkEnd w:id="160"/>
+          <w:bookmarkEnd w:id="161"/>
           <w:p>
             <w:pPr>
               <w:ind w:left="284"/>
@@ -35372,8 +35408,8 @@
           <w:lang w:val="en-US"/>
         </w:rPr>
       </w:pPr>
-      <w:bookmarkStart w:id="162" w:name="_Ref515534230"/>
-      <w:bookmarkStart w:id="163" w:name="SKU"/>
+      <w:bookmarkStart w:id="163" w:name="_Ref515534230"/>
+      <w:bookmarkStart w:id="164" w:name="SKU"/>
       <w:r>
         <w:rPr>
           <w:lang w:val="en-US"/>
@@ -35381,10 +35417,10 @@
         <w:lastRenderedPageBreak/>
         <w:t>SKU</w:t>
       </w:r>
-      <w:bookmarkEnd w:id="161"/>
       <w:bookmarkEnd w:id="162"/>
+      <w:bookmarkEnd w:id="163"/>
     </w:p>
-    <w:bookmarkEnd w:id="163"/>
+    <w:bookmarkEnd w:id="164"/>
     <w:p>
       <w:pPr>
         <w:ind w:firstLine="708"/>
@@ -36519,10 +36555,10 @@
           <w:lang w:val="en-US"/>
         </w:rPr>
       </w:pPr>
-      <w:bookmarkStart w:id="164" w:name="_Ref515536367"/>
-      <w:bookmarkStart w:id="165" w:name="TechDocument"/>
-      <w:bookmarkStart w:id="166" w:name="_Ref506556077"/>
-      <w:bookmarkStart w:id="167" w:name="_Ref508709171"/>
+      <w:bookmarkStart w:id="165" w:name="_Ref515536367"/>
+      <w:bookmarkStart w:id="166" w:name="TechDocument"/>
+      <w:bookmarkStart w:id="167" w:name="_Ref506556077"/>
+      <w:bookmarkStart w:id="168" w:name="_Ref508709171"/>
       <w:proofErr w:type="spellStart"/>
       <w:r>
         <w:rPr>
@@ -36530,10 +36566,10 @@
         </w:rPr>
         <w:t>TechDocument</w:t>
       </w:r>
-      <w:bookmarkEnd w:id="164"/>
+      <w:bookmarkEnd w:id="165"/>
       <w:proofErr w:type="spellEnd"/>
     </w:p>
-    <w:bookmarkEnd w:id="165"/>
+    <w:bookmarkEnd w:id="166"/>
     <w:p>
       <w:pPr>
         <w:ind w:firstLine="708"/>
@@ -37052,9 +37088,9 @@
           <w:p/>
         </w:tc>
       </w:tr>
-      <w:bookmarkEnd w:id="147"/>
-      <w:bookmarkEnd w:id="166"/>
+      <w:bookmarkEnd w:id="148"/>
       <w:bookmarkEnd w:id="167"/>
+      <w:bookmarkEnd w:id="168"/>
     </w:tbl>
     <w:p>
       <w:pPr>
@@ -37077,9 +37113,9 @@
       <w:pPr>
         <w:pStyle w:val="4"/>
       </w:pPr>
-      <w:bookmarkStart w:id="168" w:name="_Ref515536357"/>
-      <w:bookmarkStart w:id="169" w:name="AddProperty"/>
-      <w:bookmarkStart w:id="170" w:name="_Ref506556047"/>
+      <w:bookmarkStart w:id="169" w:name="_Ref515536357"/>
+      <w:bookmarkStart w:id="170" w:name="AddProperty"/>
+      <w:bookmarkStart w:id="171" w:name="_Ref506556047"/>
       <w:proofErr w:type="spellStart"/>
       <w:r>
         <w:rPr>
@@ -37087,10 +37123,10 @@
         </w:rPr>
         <w:t>AddProperty</w:t>
       </w:r>
-      <w:bookmarkEnd w:id="168"/>
+      <w:bookmarkEnd w:id="169"/>
       <w:proofErr w:type="spellEnd"/>
     </w:p>
-    <w:bookmarkEnd w:id="169"/>
+    <w:bookmarkEnd w:id="170"/>
     <w:p>
       <w:pPr>
         <w:ind w:firstLine="708"/>
@@ -37554,8 +37590,6 @@
               </w:rPr>
               <w:t>BOOL</w:t>
             </w:r>
-            <w:bookmarkStart w:id="171" w:name="_GoBack"/>
-            <w:bookmarkEnd w:id="171"/>
           </w:p>
         </w:tc>
         <w:tc>
@@ -38595,7 +38629,7 @@
         </w:rPr>
         <w:t>BarCode</w:t>
       </w:r>
-      <w:bookmarkEnd w:id="170"/>
+      <w:bookmarkEnd w:id="171"/>
       <w:bookmarkEnd w:id="175"/>
       <w:proofErr w:type="spellEnd"/>
     </w:p>
@@ -50676,9 +50710,6 @@
     <w:p>
       <w:pPr>
         <w:pStyle w:val="3"/>
-        <w:rPr>
-          <w:lang w:val="en-US"/>
-        </w:rPr>
       </w:pPr>
       <w:r>
         <w:lastRenderedPageBreak/>
@@ -50688,9 +50719,6 @@
     <w:p>
       <w:pPr>
         <w:pStyle w:val="4"/>
-        <w:rPr>
-          <w:lang w:val="en-US"/>
-        </w:rPr>
       </w:pPr>
       <w:bookmarkStart w:id="238" w:name="_Ref515534595"/>
       <w:bookmarkStart w:id="239" w:name="ClientReturnClaim"/>
@@ -50714,18 +50742,12 @@
         <w:t>Наследует</w:t>
       </w:r>
       <w:r>
-        <w:rPr>
-          <w:lang w:val="en-US"/>
-        </w:rPr>
         <w:t xml:space="preserve"> </w:t>
       </w:r>
       <w:r>
         <w:t>тип</w:t>
       </w:r>
       <w:r>
-        <w:rPr>
-          <w:lang w:val="en-US"/>
-        </w:rPr>
         <w:t xml:space="preserve"> </w:t>
       </w:r>
       <w:r>
@@ -50737,7 +50759,6 @@
       <w:r>
         <w:rPr>
           <w:rStyle w:val="aff5"/>
-          <w:lang w:val="en-US"/>
         </w:rPr>
         <w:instrText xml:space="preserve"> </w:instrText>
       </w:r>
@@ -50751,7 +50772,6 @@
       <w:r>
         <w:rPr>
           <w:rStyle w:val="aff5"/>
-          <w:lang w:val="en-US"/>
         </w:rPr>
         <w:instrText xml:space="preserve"> _</w:instrText>
       </w:r>
@@ -50765,7 +50785,6 @@
       <w:r>
         <w:rPr>
           <w:rStyle w:val="aff5"/>
-          <w:lang w:val="en-US"/>
         </w:rPr>
         <w:instrText>476948422 \</w:instrText>
       </w:r>
@@ -50779,7 +50798,6 @@
       <w:r>
         <w:rPr>
           <w:rStyle w:val="aff5"/>
-          <w:lang w:val="en-US"/>
         </w:rPr>
         <w:instrText xml:space="preserve">  \* </w:instrText>
       </w:r>
@@ -50793,7 +50811,6 @@
       <w:r>
         <w:rPr>
           <w:rStyle w:val="aff5"/>
-          <w:lang w:val="en-US"/>
         </w:rPr>
         <w:instrText xml:space="preserve"> </w:instrText>
       </w:r>
@@ -50824,9 +50841,6 @@
         <w:fldChar w:fldCharType="end"/>
       </w:r>
       <w:r>
-        <w:rPr>
-          <w:lang w:val="en-US"/>
-        </w:rPr>
         <w:t xml:space="preserve">. </w:t>
       </w:r>
       <w:r>
@@ -52511,9 +52525,6 @@
     <w:p>
       <w:pPr>
         <w:pStyle w:val="3"/>
-        <w:rPr>
-          <w:lang w:val="en-US"/>
-        </w:rPr>
       </w:pPr>
       <w:bookmarkStart w:id="245" w:name="_Ref477175921"/>
       <w:r>
@@ -52523,9 +52534,6 @@
     <w:p>
       <w:pPr>
         <w:pStyle w:val="4"/>
-        <w:rPr>
-          <w:lang w:val="en-US"/>
-        </w:rPr>
       </w:pPr>
       <w:bookmarkStart w:id="246" w:name="_Ref515534625"/>
       <w:bookmarkStart w:id="247" w:name="ShipmentOrder"/>
@@ -52549,18 +52557,12 @@
         <w:t>Наследует</w:t>
       </w:r>
       <w:r>
-        <w:rPr>
-          <w:lang w:val="en-US"/>
-        </w:rPr>
         <w:t xml:space="preserve"> </w:t>
       </w:r>
       <w:r>
         <w:t>тип</w:t>
       </w:r>
       <w:r>
-        <w:rPr>
-          <w:lang w:val="en-US"/>
-        </w:rPr>
         <w:t xml:space="preserve"> </w:t>
       </w:r>
       <w:r>
@@ -52572,7 +52574,6 @@
       <w:r>
         <w:rPr>
           <w:rStyle w:val="aff5"/>
-          <w:lang w:val="en-US"/>
         </w:rPr>
         <w:instrText xml:space="preserve"> </w:instrText>
       </w:r>
@@ -52586,7 +52587,6 @@
       <w:r>
         <w:rPr>
           <w:rStyle w:val="aff5"/>
-          <w:lang w:val="en-US"/>
         </w:rPr>
         <w:instrText xml:space="preserve"> _</w:instrText>
       </w:r>
@@ -52600,7 +52600,6 @@
       <w:r>
         <w:rPr>
           <w:rStyle w:val="aff5"/>
-          <w:lang w:val="en-US"/>
         </w:rPr>
         <w:instrText>476948422 \</w:instrText>
       </w:r>
@@ -52614,7 +52613,6 @@
       <w:r>
         <w:rPr>
           <w:rStyle w:val="aff5"/>
-          <w:lang w:val="en-US"/>
         </w:rPr>
         <w:instrText xml:space="preserve">  \* </w:instrText>
       </w:r>
@@ -52628,7 +52626,6 @@
       <w:r>
         <w:rPr>
           <w:rStyle w:val="aff5"/>
-          <w:lang w:val="en-US"/>
         </w:rPr>
         <w:instrText xml:space="preserve"> </w:instrText>
       </w:r>
@@ -52659,9 +52656,6 @@
         <w:fldChar w:fldCharType="end"/>
       </w:r>
       <w:r>
-        <w:rPr>
-          <w:lang w:val="en-US"/>
-        </w:rPr>
         <w:t xml:space="preserve">. </w:t>
       </w:r>
       <w:r>
@@ -70122,7 +70116,7 @@
           <w:rPr>
             <w:noProof/>
           </w:rPr>
-          <w:t>36</w:t>
+          <w:t>21</w:t>
         </w:r>
         <w:r>
           <w:fldChar w:fldCharType="end"/>
@@ -72090,7 +72084,7 @@
 </file>
 
 <file path=customXml/itemProps1.xml><?xml version="1.0" encoding="utf-8"?>
-<ds:datastoreItem xmlns:ds="http://schemas.openxmlformats.org/officeDocument/2006/customXml" ds:itemID="{3768A046-ED57-4C0A-9A57-9DAFE70BA81F}">
+<ds:datastoreItem xmlns:ds="http://schemas.openxmlformats.org/officeDocument/2006/customXml" ds:itemID="{BF1EE4FC-DE23-47A4-A0A7-A625936A62C1}">
   <ds:schemaRefs>
     <ds:schemaRef ds:uri="http://schemas.openxmlformats.org/officeDocument/2006/bibliography"/>
   </ds:schemaRefs>

</xml_diff>

<commit_message>
Добавлено: Good -> NumberOfPackages
</commit_message>
<xml_diff>
--- a/Спецификация API WS TopLog WMS_2.0.docx
+++ b/Спецификация API WS TopLog WMS_2.0.docx
@@ -5736,8 +5736,6 @@
       <w:r>
         <w:t>)</w:t>
       </w:r>
-      <w:bookmarkStart w:id="13" w:name="_GoBack"/>
-      <w:bookmarkEnd w:id="13"/>
     </w:p>
     <w:tbl>
       <w:tblPr>
@@ -6998,7 +6996,7 @@
       <w:pPr>
         <w:pStyle w:val="3"/>
       </w:pPr>
-      <w:bookmarkStart w:id="14" w:name="_Ref515540926"/>
+      <w:bookmarkStart w:id="13" w:name="_Ref515540926"/>
       <w:proofErr w:type="spellStart"/>
       <w:r>
         <w:rPr>
@@ -7007,7 +7005,7 @@
         <w:lastRenderedPageBreak/>
         <w:t>createShipmentOrder</w:t>
       </w:r>
-      <w:bookmarkEnd w:id="14"/>
+      <w:bookmarkEnd w:id="13"/>
       <w:proofErr w:type="spellEnd"/>
     </w:p>
     <w:p>
@@ -10992,7 +10990,7 @@
       <w:pPr>
         <w:pStyle w:val="3"/>
       </w:pPr>
-      <w:bookmarkStart w:id="15" w:name="_Ref515532271"/>
+      <w:bookmarkStart w:id="14" w:name="_Ref515532271"/>
       <w:proofErr w:type="spellStart"/>
       <w:r>
         <w:rPr>
@@ -11000,7 +10998,7 @@
         </w:rPr>
         <w:t>updateGoodDimensions</w:t>
       </w:r>
-      <w:bookmarkEnd w:id="15"/>
+      <w:bookmarkEnd w:id="14"/>
       <w:proofErr w:type="spellEnd"/>
     </w:p>
     <w:p>
@@ -11317,7 +11315,7 @@
       <w:pPr>
         <w:pStyle w:val="3"/>
       </w:pPr>
-      <w:bookmarkStart w:id="16" w:name="_Ref506542852"/>
+      <w:bookmarkStart w:id="15" w:name="_Ref506542852"/>
       <w:proofErr w:type="spellStart"/>
       <w:r>
         <w:rPr>
@@ -11325,7 +11323,7 @@
         </w:rPr>
         <w:t>changeOrderStatus</w:t>
       </w:r>
-      <w:bookmarkEnd w:id="16"/>
+      <w:bookmarkEnd w:id="15"/>
       <w:proofErr w:type="spellEnd"/>
     </w:p>
     <w:p>
@@ -13223,11 +13221,11 @@
       <w:pPr>
         <w:pStyle w:val="3"/>
       </w:pPr>
-      <w:bookmarkStart w:id="17" w:name="_createStockRequest"/>
-      <w:bookmarkStart w:id="18" w:name="_Ref506542857"/>
-      <w:bookmarkStart w:id="19" w:name="_Ref499041595"/>
-      <w:bookmarkStart w:id="20" w:name="_Ref476654220"/>
-      <w:bookmarkEnd w:id="17"/>
+      <w:bookmarkStart w:id="16" w:name="_createStockRequest"/>
+      <w:bookmarkStart w:id="17" w:name="_Ref506542857"/>
+      <w:bookmarkStart w:id="18" w:name="_Ref499041595"/>
+      <w:bookmarkStart w:id="19" w:name="_Ref476654220"/>
+      <w:bookmarkEnd w:id="16"/>
       <w:r>
         <w:t>Загрузка и изменение справочников</w:t>
       </w:r>
@@ -13236,8 +13234,8 @@
       <w:pPr>
         <w:pStyle w:val="4"/>
       </w:pPr>
-      <w:bookmarkStart w:id="21" w:name="_Ref499200383"/>
-      <w:bookmarkEnd w:id="18"/>
+      <w:bookmarkStart w:id="20" w:name="_Ref499200383"/>
+      <w:bookmarkEnd w:id="17"/>
       <w:r>
         <w:rPr>
           <w:lang w:val="en-US"/>
@@ -13287,8 +13285,8 @@
           <w:lang w:val="en-US"/>
         </w:rPr>
       </w:pPr>
-      <w:bookmarkStart w:id="22" w:name="_Ref476947885"/>
-      <w:bookmarkStart w:id="23" w:name="createClientRequest"/>
+      <w:bookmarkStart w:id="21" w:name="_Ref476947885"/>
+      <w:bookmarkStart w:id="22" w:name="createClientRequest"/>
       <w:proofErr w:type="spellStart"/>
       <w:r>
         <w:rPr>
@@ -13296,7 +13294,7 @@
         </w:rPr>
         <w:t>createClientRequest</w:t>
       </w:r>
-      <w:bookmarkEnd w:id="22"/>
+      <w:bookmarkEnd w:id="21"/>
       <w:proofErr w:type="spellEnd"/>
     </w:p>
     <w:tbl>
@@ -13323,7 +13321,7 @@
             <w:tcW w:w="1986" w:type="dxa"/>
             <w:shd w:val="clear" w:color="auto" w:fill="D9D9D9" w:themeFill="background1" w:themeFillShade="D9"/>
           </w:tcPr>
-          <w:bookmarkEnd w:id="23"/>
+          <w:bookmarkEnd w:id="22"/>
           <w:p>
             <w:pPr>
               <w:ind w:left="34"/>
@@ -13611,8 +13609,8 @@
           <w:lang w:val="en-US"/>
         </w:rPr>
       </w:pPr>
-      <w:bookmarkStart w:id="24" w:name="_Ref476948065"/>
-      <w:bookmarkStart w:id="25" w:name="createContractorRequest"/>
+      <w:bookmarkStart w:id="23" w:name="_Ref476948065"/>
+      <w:bookmarkStart w:id="24" w:name="createContractorRequest"/>
       <w:proofErr w:type="spellStart"/>
       <w:r>
         <w:rPr>
@@ -13620,7 +13618,7 @@
         </w:rPr>
         <w:t>createContractorRequest</w:t>
       </w:r>
-      <w:bookmarkEnd w:id="24"/>
+      <w:bookmarkEnd w:id="23"/>
       <w:proofErr w:type="spellEnd"/>
     </w:p>
     <w:tbl>
@@ -13647,7 +13645,7 @@
             <w:tcW w:w="1986" w:type="dxa"/>
             <w:shd w:val="clear" w:color="auto" w:fill="D9D9D9" w:themeFill="background1" w:themeFillShade="D9"/>
           </w:tcPr>
-          <w:bookmarkEnd w:id="25"/>
+          <w:bookmarkEnd w:id="24"/>
           <w:p>
             <w:pPr>
               <w:ind w:left="34"/>
@@ -13941,8 +13939,8 @@
           <w:lang w:val="en-US"/>
         </w:rPr>
       </w:pPr>
-      <w:bookmarkStart w:id="26" w:name="_Ref476947811"/>
-      <w:bookmarkStart w:id="27" w:name="createProviderRequest"/>
+      <w:bookmarkStart w:id="25" w:name="_Ref476947811"/>
+      <w:bookmarkStart w:id="26" w:name="createProviderRequest"/>
       <w:proofErr w:type="spellStart"/>
       <w:r>
         <w:rPr>
@@ -13950,7 +13948,7 @@
         </w:rPr>
         <w:t>createProviderRequest</w:t>
       </w:r>
-      <w:bookmarkEnd w:id="26"/>
+      <w:bookmarkEnd w:id="25"/>
       <w:proofErr w:type="spellEnd"/>
     </w:p>
     <w:tbl>
@@ -13977,7 +13975,7 @@
             <w:tcW w:w="1986" w:type="dxa"/>
             <w:shd w:val="clear" w:color="auto" w:fill="D9D9D9" w:themeFill="background1" w:themeFillShade="D9"/>
           </w:tcPr>
-          <w:bookmarkEnd w:id="27"/>
+          <w:bookmarkEnd w:id="26"/>
           <w:p>
             <w:pPr>
               <w:ind w:left="34"/>
@@ -14286,14 +14284,14 @@
       <w:pPr>
         <w:pStyle w:val="6"/>
       </w:pPr>
-      <w:bookmarkStart w:id="28" w:name="_createBatchRequest"/>
-      <w:bookmarkStart w:id="29" w:name="createBatchRequest"/>
-      <w:bookmarkEnd w:id="28"/>
+      <w:bookmarkStart w:id="27" w:name="_createBatchRequest"/>
+      <w:bookmarkStart w:id="28" w:name="createBatchRequest"/>
+      <w:bookmarkEnd w:id="27"/>
       <w:proofErr w:type="spellStart"/>
       <w:r>
         <w:t>createBatchRequest</w:t>
       </w:r>
-      <w:bookmarkEnd w:id="21"/>
+      <w:bookmarkEnd w:id="20"/>
       <w:proofErr w:type="spellEnd"/>
     </w:p>
     <w:tbl>
@@ -14320,7 +14318,7 @@
             <w:tcW w:w="2121" w:type="dxa"/>
             <w:shd w:val="clear" w:color="auto" w:fill="D9D9D9" w:themeFill="background1" w:themeFillShade="D9"/>
           </w:tcPr>
-          <w:bookmarkEnd w:id="29"/>
+          <w:bookmarkEnd w:id="28"/>
           <w:p>
             <w:pPr>
               <w:keepNext/>
@@ -14783,17 +14781,17 @@
       <w:pPr>
         <w:pStyle w:val="6"/>
       </w:pPr>
-      <w:bookmarkStart w:id="30" w:name="_createOwnerRequest"/>
-      <w:bookmarkStart w:id="31" w:name="_Ref499132939"/>
-      <w:bookmarkStart w:id="32" w:name="createFeatureRequest"/>
+      <w:bookmarkStart w:id="29" w:name="_createOwnerRequest"/>
+      <w:bookmarkStart w:id="30" w:name="_Ref499132939"/>
+      <w:bookmarkStart w:id="31" w:name="createFeatureRequest"/>
+      <w:bookmarkEnd w:id="18"/>
       <w:bookmarkEnd w:id="19"/>
-      <w:bookmarkEnd w:id="20"/>
+      <w:bookmarkEnd w:id="29"/>
+      <w:proofErr w:type="spellStart"/>
+      <w:r>
+        <w:t>createFeatureRequest</w:t>
+      </w:r>
       <w:bookmarkEnd w:id="30"/>
-      <w:proofErr w:type="spellStart"/>
-      <w:r>
-        <w:t>createFeatureRequest</w:t>
-      </w:r>
-      <w:bookmarkEnd w:id="31"/>
       <w:proofErr w:type="spellEnd"/>
     </w:p>
     <w:tbl>
@@ -14820,7 +14818,7 @@
             <w:tcW w:w="1589" w:type="dxa"/>
             <w:shd w:val="clear" w:color="auto" w:fill="D9D9D9" w:themeFill="background1" w:themeFillShade="D9"/>
           </w:tcPr>
-          <w:bookmarkEnd w:id="32"/>
+          <w:bookmarkEnd w:id="31"/>
           <w:p>
             <w:pPr>
               <w:keepNext/>
@@ -15267,9 +15265,9 @@
           <w:lang w:val="en-US"/>
         </w:rPr>
       </w:pPr>
-      <w:bookmarkStart w:id="33" w:name="_createShipperRequest"/>
-      <w:bookmarkStart w:id="34" w:name="_Ref476948263"/>
-      <w:bookmarkEnd w:id="33"/>
+      <w:bookmarkStart w:id="32" w:name="_createShipperRequest"/>
+      <w:bookmarkStart w:id="33" w:name="_Ref476948263"/>
+      <w:bookmarkEnd w:id="32"/>
       <w:r>
         <w:rPr>
           <w:lang w:val="en-US"/>
@@ -15284,7 +15282,7 @@
           <w:lang w:val="en-US"/>
         </w:rPr>
       </w:pPr>
-      <w:bookmarkStart w:id="35" w:name="createGoodRequest"/>
+      <w:bookmarkStart w:id="34" w:name="createGoodRequest"/>
       <w:proofErr w:type="spellStart"/>
       <w:r>
         <w:rPr>
@@ -15293,7 +15291,7 @@
         <w:lastRenderedPageBreak/>
         <w:t>createGoodRequest</w:t>
       </w:r>
-      <w:bookmarkEnd w:id="34"/>
+      <w:bookmarkEnd w:id="33"/>
       <w:proofErr w:type="spellEnd"/>
     </w:p>
     <w:tbl>
@@ -15320,7 +15318,7 @@
             <w:tcW w:w="1986" w:type="dxa"/>
             <w:shd w:val="clear" w:color="auto" w:fill="D9D9D9" w:themeFill="background1" w:themeFillShade="D9"/>
           </w:tcPr>
-          <w:bookmarkEnd w:id="35"/>
+          <w:bookmarkEnd w:id="34"/>
           <w:p>
             <w:pPr>
               <w:ind w:left="34"/>
@@ -15716,9 +15714,9 @@
         </w:tc>
       </w:tr>
     </w:tbl>
-    <w:bookmarkStart w:id="36" w:name="_createCustomerRequest"/>
-    <w:bookmarkStart w:id="37" w:name="createKeepingVariantRequest"/>
-    <w:bookmarkEnd w:id="36"/>
+    <w:bookmarkStart w:id="35" w:name="_createCustomerRequest"/>
+    <w:bookmarkStart w:id="36" w:name="createKeepingVariantRequest"/>
+    <w:bookmarkEnd w:id="35"/>
     <w:p>
       <w:pPr>
         <w:pStyle w:val="6"/>
@@ -15758,12 +15756,12 @@
         </w:rPr>
         <w:fldChar w:fldCharType="separate"/>
       </w:r>
-      <w:bookmarkStart w:id="38" w:name="_Ref499547017"/>
+      <w:bookmarkStart w:id="37" w:name="_Ref499547017"/>
       <w:proofErr w:type="spellStart"/>
       <w:r>
         <w:t>createKeepingVariant</w:t>
       </w:r>
-      <w:bookmarkEnd w:id="38"/>
+      <w:bookmarkEnd w:id="37"/>
       <w:r>
         <w:rPr>
           <w:rStyle w:val="af0"/>
@@ -15808,7 +15806,7 @@
             <w:tcW w:w="1925" w:type="dxa"/>
             <w:shd w:val="clear" w:color="auto" w:fill="D9D9D9" w:themeFill="background1" w:themeFillShade="D9"/>
           </w:tcPr>
-          <w:bookmarkEnd w:id="37"/>
+          <w:bookmarkEnd w:id="36"/>
           <w:p>
             <w:pPr>
               <w:keepNext/>
@@ -16275,14 +16273,14 @@
           <w:lang w:val="en-US"/>
         </w:rPr>
       </w:pPr>
-      <w:bookmarkStart w:id="39" w:name="_createGoodRequest"/>
-      <w:bookmarkStart w:id="40" w:name="_Ref505179933"/>
-      <w:bookmarkStart w:id="41" w:name="createSKUrequest"/>
-      <w:bookmarkStart w:id="42" w:name="_Ref514773141"/>
-      <w:bookmarkStart w:id="43" w:name="_Ref480319516"/>
-      <w:bookmarkStart w:id="44" w:name="_Ref506536115"/>
-      <w:bookmarkStart w:id="45" w:name="_Ref477212942"/>
-      <w:bookmarkEnd w:id="39"/>
+      <w:bookmarkStart w:id="38" w:name="_createGoodRequest"/>
+      <w:bookmarkStart w:id="39" w:name="_Ref505179933"/>
+      <w:bookmarkStart w:id="40" w:name="createSKUrequest"/>
+      <w:bookmarkStart w:id="41" w:name="_Ref514773141"/>
+      <w:bookmarkStart w:id="42" w:name="_Ref480319516"/>
+      <w:bookmarkStart w:id="43" w:name="_Ref506536115"/>
+      <w:bookmarkStart w:id="44" w:name="_Ref477212942"/>
+      <w:bookmarkEnd w:id="38"/>
       <w:proofErr w:type="spellStart"/>
       <w:r>
         <w:rPr>
@@ -16290,7 +16288,7 @@
         </w:rPr>
         <w:t>createSKUrequest</w:t>
       </w:r>
-      <w:bookmarkEnd w:id="40"/>
+      <w:bookmarkEnd w:id="39"/>
       <w:proofErr w:type="spellEnd"/>
     </w:p>
     <w:tbl>
@@ -16314,7 +16312,7 @@
             <w:tcW w:w="2235" w:type="dxa"/>
             <w:shd w:val="clear" w:color="auto" w:fill="D9D9D9" w:themeFill="background1" w:themeFillShade="D9"/>
           </w:tcPr>
-          <w:bookmarkEnd w:id="41"/>
+          <w:bookmarkEnd w:id="40"/>
           <w:p>
             <w:pPr>
               <w:ind w:left="284"/>
@@ -16636,8 +16634,8 @@
           <w:lang w:val="en-US"/>
         </w:rPr>
       </w:pPr>
-      <w:bookmarkStart w:id="46" w:name="_Ref515531404"/>
-      <w:bookmarkStart w:id="47" w:name="changeStatusSKUrequest"/>
+      <w:bookmarkStart w:id="45" w:name="_Ref515531404"/>
+      <w:bookmarkStart w:id="46" w:name="changeStatusSKUrequest"/>
       <w:proofErr w:type="spellStart"/>
       <w:r>
         <w:rPr>
@@ -16645,8 +16643,8 @@
         </w:rPr>
         <w:t>changeStatusSKUrequest</w:t>
       </w:r>
-      <w:bookmarkEnd w:id="42"/>
-      <w:bookmarkEnd w:id="46"/>
+      <w:bookmarkEnd w:id="41"/>
+      <w:bookmarkEnd w:id="45"/>
       <w:proofErr w:type="spellEnd"/>
     </w:p>
     <w:tbl>
@@ -16670,7 +16668,7 @@
             <w:tcW w:w="2235" w:type="dxa"/>
             <w:shd w:val="clear" w:color="auto" w:fill="D9D9D9" w:themeFill="background1" w:themeFillShade="D9"/>
           </w:tcPr>
-          <w:bookmarkEnd w:id="47"/>
+          <w:bookmarkEnd w:id="46"/>
           <w:p>
             <w:pPr>
               <w:ind w:left="284"/>
@@ -17004,8 +17002,8 @@
       <w:pPr>
         <w:pStyle w:val="5"/>
       </w:pPr>
-      <w:bookmarkStart w:id="48" w:name="_Ref476947695"/>
-      <w:bookmarkEnd w:id="43"/>
+      <w:bookmarkStart w:id="47" w:name="_Ref476947695"/>
+      <w:bookmarkEnd w:id="42"/>
       <w:r>
         <w:t>Самостоятельные справочники</w:t>
       </w:r>
@@ -17014,7 +17012,7 @@
       <w:pPr>
         <w:pStyle w:val="6"/>
       </w:pPr>
-      <w:bookmarkStart w:id="49" w:name="createOwnerRequest"/>
+      <w:bookmarkStart w:id="48" w:name="createOwnerRequest"/>
       <w:proofErr w:type="spellStart"/>
       <w:r>
         <w:rPr>
@@ -17022,7 +17020,7 @@
         </w:rPr>
         <w:t>createOwnerRequest</w:t>
       </w:r>
-      <w:bookmarkEnd w:id="48"/>
+      <w:bookmarkEnd w:id="47"/>
       <w:proofErr w:type="spellEnd"/>
     </w:p>
     <w:p>
@@ -17072,7 +17070,7 @@
             <w:tcW w:w="1986" w:type="dxa"/>
             <w:shd w:val="clear" w:color="auto" w:fill="D9D9D9" w:themeFill="background1" w:themeFillShade="D9"/>
           </w:tcPr>
-          <w:bookmarkEnd w:id="49"/>
+          <w:bookmarkEnd w:id="48"/>
           <w:p>
             <w:pPr>
               <w:ind w:left="34"/>
@@ -17375,9 +17373,9 @@
           <w:lang w:val="en-US"/>
         </w:rPr>
       </w:pPr>
-      <w:bookmarkStart w:id="50" w:name="_Ref515531479"/>
-      <w:bookmarkStart w:id="51" w:name="createRouteRequest"/>
-      <w:bookmarkStart w:id="52" w:name="_Ref476948238"/>
+      <w:bookmarkStart w:id="49" w:name="_Ref515531479"/>
+      <w:bookmarkStart w:id="50" w:name="createRouteRequest"/>
+      <w:bookmarkStart w:id="51" w:name="_Ref476948238"/>
       <w:proofErr w:type="spellStart"/>
       <w:r>
         <w:rPr>
@@ -17385,7 +17383,7 @@
         </w:rPr>
         <w:t>createRouteRequest</w:t>
       </w:r>
-      <w:bookmarkEnd w:id="50"/>
+      <w:bookmarkEnd w:id="49"/>
       <w:proofErr w:type="spellEnd"/>
     </w:p>
     <w:tbl>
@@ -17412,7 +17410,7 @@
             <w:tcW w:w="1986" w:type="dxa"/>
             <w:shd w:val="clear" w:color="auto" w:fill="D9D9D9" w:themeFill="background1" w:themeFillShade="D9"/>
           </w:tcPr>
-          <w:bookmarkEnd w:id="51"/>
+          <w:bookmarkEnd w:id="50"/>
           <w:p>
             <w:pPr>
               <w:ind w:left="34"/>
@@ -17705,11 +17703,11 @@
           <w:lang w:val="en-US"/>
         </w:rPr>
       </w:pPr>
-      <w:bookmarkStart w:id="53" w:name="_createDispatchOrderRequest"/>
-      <w:bookmarkStart w:id="54" w:name="_Ref515531506"/>
-      <w:bookmarkStart w:id="55" w:name="createStockRequest"/>
+      <w:bookmarkStart w:id="52" w:name="_createDispatchOrderRequest"/>
+      <w:bookmarkStart w:id="53" w:name="_Ref515531506"/>
+      <w:bookmarkStart w:id="54" w:name="createStockRequest"/>
+      <w:bookmarkEnd w:id="51"/>
       <w:bookmarkEnd w:id="52"/>
-      <w:bookmarkEnd w:id="53"/>
       <w:proofErr w:type="spellStart"/>
       <w:r>
         <w:rPr>
@@ -17718,8 +17716,8 @@
         <w:lastRenderedPageBreak/>
         <w:t>createStockRequest</w:t>
       </w:r>
-      <w:bookmarkEnd w:id="44"/>
-      <w:bookmarkEnd w:id="54"/>
+      <w:bookmarkEnd w:id="43"/>
+      <w:bookmarkEnd w:id="53"/>
       <w:proofErr w:type="spellEnd"/>
     </w:p>
     <w:tbl>
@@ -17746,7 +17744,7 @@
             <w:tcW w:w="1986" w:type="dxa"/>
             <w:shd w:val="clear" w:color="auto" w:fill="D9D9D9" w:themeFill="background1" w:themeFillShade="D9"/>
           </w:tcPr>
-          <w:bookmarkEnd w:id="55"/>
+          <w:bookmarkEnd w:id="54"/>
           <w:p>
             <w:pPr>
               <w:ind w:left="34"/>
@@ -18033,14 +18031,259 @@
           <w:lang w:val="en-US"/>
         </w:rPr>
       </w:pPr>
+      <w:bookmarkStart w:id="55" w:name="_Ref517770098"/>
       <w:bookmarkStart w:id="56" w:name="_Ref479018505"/>
-      <w:bookmarkStart w:id="57" w:name="_Ref517770098"/>
       <w:proofErr w:type="spellStart"/>
       <w:r>
         <w:rPr>
           <w:lang w:val="en-US"/>
         </w:rPr>
         <w:t>createDriverRequest</w:t>
+      </w:r>
+      <w:bookmarkEnd w:id="55"/>
+      <w:proofErr w:type="spellEnd"/>
+    </w:p>
+    <w:tbl>
+      <w:tblPr>
+        <w:tblStyle w:val="af4"/>
+        <w:tblW w:w="10774" w:type="dxa"/>
+        <w:tblInd w:w="-318" w:type="dxa"/>
+        <w:tblLayout w:type="fixed"/>
+        <w:tblLook w:val="04A0" w:firstRow="1" w:lastRow="0" w:firstColumn="1" w:lastColumn="0" w:noHBand="0" w:noVBand="1"/>
+      </w:tblPr>
+      <w:tblGrid>
+        <w:gridCol w:w="1986"/>
+        <w:gridCol w:w="708"/>
+        <w:gridCol w:w="1701"/>
+        <w:gridCol w:w="3119"/>
+        <w:gridCol w:w="3260"/>
+      </w:tblGrid>
+      <w:tr>
+        <w:trPr>
+          <w:cantSplit/>
+        </w:trPr>
+        <w:tc>
+          <w:tcPr>
+            <w:tcW w:w="1986" w:type="dxa"/>
+            <w:shd w:val="clear" w:color="auto" w:fill="D9D9D9" w:themeFill="background1" w:themeFillShade="D9"/>
+          </w:tcPr>
+          <w:p>
+            <w:pPr>
+              <w:ind w:left="34"/>
+              <w:rPr>
+                <w:b/>
+              </w:rPr>
+            </w:pPr>
+            <w:r>
+              <w:rPr>
+                <w:b/>
+              </w:rPr>
+              <w:t>Поле</w:t>
+            </w:r>
+          </w:p>
+        </w:tc>
+        <w:tc>
+          <w:tcPr>
+            <w:tcW w:w="708" w:type="dxa"/>
+            <w:shd w:val="clear" w:color="auto" w:fill="D9D9D9" w:themeFill="background1" w:themeFillShade="D9"/>
+          </w:tcPr>
+          <w:p>
+            <w:pPr>
+              <w:jc w:val="center"/>
+              <w:rPr>
+                <w:b/>
+              </w:rPr>
+            </w:pPr>
+            <w:r>
+              <w:rPr>
+                <w:b/>
+              </w:rPr>
+              <w:t>Исп.</w:t>
+            </w:r>
+          </w:p>
+        </w:tc>
+        <w:tc>
+          <w:tcPr>
+            <w:tcW w:w="1701" w:type="dxa"/>
+            <w:shd w:val="clear" w:color="auto" w:fill="D9D9D9" w:themeFill="background1" w:themeFillShade="D9"/>
+          </w:tcPr>
+          <w:p>
+            <w:pPr>
+              <w:jc w:val="center"/>
+              <w:rPr>
+                <w:b/>
+              </w:rPr>
+            </w:pPr>
+            <w:r>
+              <w:rPr>
+                <w:b/>
+              </w:rPr>
+              <w:t>Тип значения</w:t>
+            </w:r>
+          </w:p>
+        </w:tc>
+        <w:tc>
+          <w:tcPr>
+            <w:tcW w:w="3119" w:type="dxa"/>
+            <w:shd w:val="clear" w:color="auto" w:fill="D9D9D9" w:themeFill="background1" w:themeFillShade="D9"/>
+          </w:tcPr>
+          <w:p>
+            <w:pPr>
+              <w:rPr>
+                <w:b/>
+              </w:rPr>
+            </w:pPr>
+            <w:r>
+              <w:rPr>
+                <w:b/>
+              </w:rPr>
+              <w:t>Описание</w:t>
+            </w:r>
+          </w:p>
+        </w:tc>
+        <w:tc>
+          <w:tcPr>
+            <w:tcW w:w="3260" w:type="dxa"/>
+            <w:shd w:val="clear" w:color="auto" w:fill="D9D9D9" w:themeFill="background1" w:themeFillShade="D9"/>
+          </w:tcPr>
+          <w:p>
+            <w:pPr>
+              <w:rPr>
+                <w:b/>
+              </w:rPr>
+            </w:pPr>
+            <w:r>
+              <w:rPr>
+                <w:b/>
+              </w:rPr>
+              <w:t>Комментарий</w:t>
+            </w:r>
+          </w:p>
+        </w:tc>
+      </w:tr>
+      <w:tr>
+        <w:trPr>
+          <w:cantSplit/>
+        </w:trPr>
+        <w:tc>
+          <w:tcPr>
+            <w:tcW w:w="1986" w:type="dxa"/>
+          </w:tcPr>
+          <w:p>
+            <w:pPr>
+              <w:ind w:left="34"/>
+            </w:pPr>
+            <w:r>
+              <w:rPr>
+                <w:lang w:val="en-US"/>
+              </w:rPr>
+              <w:t>Driver</w:t>
+            </w:r>
+          </w:p>
+        </w:tc>
+        <w:tc>
+          <w:tcPr>
+            <w:tcW w:w="708" w:type="dxa"/>
+          </w:tcPr>
+          <w:p>
+            <w:pPr>
+              <w:jc w:val="center"/>
+              <w:rPr>
+                <w:lang w:val="en-US"/>
+              </w:rPr>
+            </w:pPr>
+            <w:r>
+              <w:rPr>
+                <w:lang w:val="en-US"/>
+              </w:rPr>
+              <w:t>NE*</w:t>
+            </w:r>
+          </w:p>
+        </w:tc>
+        <w:tc>
+          <w:tcPr>
+            <w:tcW w:w="1701" w:type="dxa"/>
+          </w:tcPr>
+          <w:p>
+            <w:pPr>
+              <w:pStyle w:val="aff4"/>
+              <w:rPr>
+                <w:lang w:val="en-US"/>
+              </w:rPr>
+            </w:pPr>
+            <w:r>
+              <w:rPr>
+                <w:rStyle w:val="af0"/>
+                <w:lang w:val="en-US"/>
+              </w:rPr>
+              <w:fldChar w:fldCharType="begin"/>
+            </w:r>
+            <w:r>
+              <w:rPr>
+                <w:lang w:val="en-US"/>
+              </w:rPr>
+              <w:instrText xml:space="preserve"> REF Driver \h </w:instrText>
+            </w:r>
+            <w:r>
+              <w:rPr>
+                <w:rStyle w:val="af0"/>
+                <w:lang w:val="en-US"/>
+              </w:rPr>
+            </w:r>
+            <w:r>
+              <w:rPr>
+                <w:rStyle w:val="af0"/>
+                <w:lang w:val="en-US"/>
+              </w:rPr>
+              <w:fldChar w:fldCharType="separate"/>
+            </w:r>
+            <w:r>
+              <w:rPr>
+                <w:lang w:val="en-US"/>
+              </w:rPr>
+              <w:t>Driver</w:t>
+            </w:r>
+            <w:r>
+              <w:rPr>
+                <w:rStyle w:val="af0"/>
+                <w:lang w:val="en-US"/>
+              </w:rPr>
+              <w:fldChar w:fldCharType="end"/>
+            </w:r>
+          </w:p>
+        </w:tc>
+        <w:tc>
+          <w:tcPr>
+            <w:tcW w:w="3119" w:type="dxa"/>
+          </w:tcPr>
+          <w:p>
+            <w:r>
+              <w:t>Описание структуры создаваемого элемента справочника Водители</w:t>
+            </w:r>
+          </w:p>
+        </w:tc>
+        <w:tc>
+          <w:tcPr>
+            <w:tcW w:w="3260" w:type="dxa"/>
+          </w:tcPr>
+          <w:p/>
+        </w:tc>
+      </w:tr>
+    </w:tbl>
+    <w:p>
+      <w:pPr>
+        <w:pStyle w:val="6"/>
+        <w:rPr>
+          <w:lang w:val="en-US"/>
+        </w:rPr>
+      </w:pPr>
+      <w:bookmarkStart w:id="57" w:name="_Ref517770113"/>
+      <w:proofErr w:type="spellStart"/>
+      <w:r>
+        <w:rPr>
+          <w:lang w:val="en-US"/>
+        </w:rPr>
+        <w:t>createVehicleRequest</w:t>
       </w:r>
       <w:bookmarkEnd w:id="57"/>
       <w:proofErr w:type="spellEnd"/>
@@ -18179,263 +18422,6 @@
               <w:rPr>
                 <w:lang w:val="en-US"/>
               </w:rPr>
-              <w:t>Driver</w:t>
-            </w:r>
-          </w:p>
-        </w:tc>
-        <w:tc>
-          <w:tcPr>
-            <w:tcW w:w="708" w:type="dxa"/>
-          </w:tcPr>
-          <w:p>
-            <w:pPr>
-              <w:jc w:val="center"/>
-              <w:rPr>
-                <w:lang w:val="en-US"/>
-              </w:rPr>
-            </w:pPr>
-            <w:r>
-              <w:rPr>
-                <w:lang w:val="en-US"/>
-              </w:rPr>
-              <w:t>NE*</w:t>
-            </w:r>
-          </w:p>
-        </w:tc>
-        <w:tc>
-          <w:tcPr>
-            <w:tcW w:w="1701" w:type="dxa"/>
-          </w:tcPr>
-          <w:p>
-            <w:pPr>
-              <w:pStyle w:val="aff4"/>
-              <w:rPr>
-                <w:lang w:val="en-US"/>
-              </w:rPr>
-            </w:pPr>
-            <w:r>
-              <w:rPr>
-                <w:rStyle w:val="af0"/>
-                <w:lang w:val="en-US"/>
-              </w:rPr>
-              <w:fldChar w:fldCharType="begin"/>
-            </w:r>
-            <w:r>
-              <w:rPr>
-                <w:lang w:val="en-US"/>
-              </w:rPr>
-              <w:instrText xml:space="preserve"> REF Driver \h </w:instrText>
-            </w:r>
-            <w:r>
-              <w:rPr>
-                <w:rStyle w:val="af0"/>
-                <w:lang w:val="en-US"/>
-              </w:rPr>
-            </w:r>
-            <w:r>
-              <w:rPr>
-                <w:rStyle w:val="af0"/>
-                <w:lang w:val="en-US"/>
-              </w:rPr>
-              <w:fldChar w:fldCharType="separate"/>
-            </w:r>
-            <w:r>
-              <w:rPr>
-                <w:lang w:val="en-US"/>
-              </w:rPr>
-              <w:t>Dr</w:t>
-            </w:r>
-            <w:r>
-              <w:rPr>
-                <w:lang w:val="en-US"/>
-              </w:rPr>
-              <w:t>i</w:t>
-            </w:r>
-            <w:r>
-              <w:rPr>
-                <w:lang w:val="en-US"/>
-              </w:rPr>
-              <w:t>ver</w:t>
-            </w:r>
-            <w:r>
-              <w:rPr>
-                <w:rStyle w:val="af0"/>
-                <w:lang w:val="en-US"/>
-              </w:rPr>
-              <w:fldChar w:fldCharType="end"/>
-            </w:r>
-          </w:p>
-        </w:tc>
-        <w:tc>
-          <w:tcPr>
-            <w:tcW w:w="3119" w:type="dxa"/>
-          </w:tcPr>
-          <w:p>
-            <w:r>
-              <w:t>Описание структуры создаваемого элемента справочника Водители</w:t>
-            </w:r>
-          </w:p>
-        </w:tc>
-        <w:tc>
-          <w:tcPr>
-            <w:tcW w:w="3260" w:type="dxa"/>
-          </w:tcPr>
-          <w:p/>
-        </w:tc>
-      </w:tr>
-    </w:tbl>
-    <w:p>
-      <w:pPr>
-        <w:pStyle w:val="6"/>
-        <w:rPr>
-          <w:lang w:val="en-US"/>
-        </w:rPr>
-      </w:pPr>
-      <w:bookmarkStart w:id="58" w:name="_Ref517770113"/>
-      <w:proofErr w:type="spellStart"/>
-      <w:r>
-        <w:rPr>
-          <w:lang w:val="en-US"/>
-        </w:rPr>
-        <w:t>createVehicleRequest</w:t>
-      </w:r>
-      <w:bookmarkEnd w:id="58"/>
-      <w:proofErr w:type="spellEnd"/>
-    </w:p>
-    <w:tbl>
-      <w:tblPr>
-        <w:tblStyle w:val="af4"/>
-        <w:tblW w:w="10774" w:type="dxa"/>
-        <w:tblInd w:w="-318" w:type="dxa"/>
-        <w:tblLayout w:type="fixed"/>
-        <w:tblLook w:val="04A0" w:firstRow="1" w:lastRow="0" w:firstColumn="1" w:lastColumn="0" w:noHBand="0" w:noVBand="1"/>
-      </w:tblPr>
-      <w:tblGrid>
-        <w:gridCol w:w="1986"/>
-        <w:gridCol w:w="708"/>
-        <w:gridCol w:w="1701"/>
-        <w:gridCol w:w="3119"/>
-        <w:gridCol w:w="3260"/>
-      </w:tblGrid>
-      <w:tr>
-        <w:trPr>
-          <w:cantSplit/>
-        </w:trPr>
-        <w:tc>
-          <w:tcPr>
-            <w:tcW w:w="1986" w:type="dxa"/>
-            <w:shd w:val="clear" w:color="auto" w:fill="D9D9D9" w:themeFill="background1" w:themeFillShade="D9"/>
-          </w:tcPr>
-          <w:p>
-            <w:pPr>
-              <w:ind w:left="34"/>
-              <w:rPr>
-                <w:b/>
-              </w:rPr>
-            </w:pPr>
-            <w:r>
-              <w:rPr>
-                <w:b/>
-              </w:rPr>
-              <w:t>Поле</w:t>
-            </w:r>
-          </w:p>
-        </w:tc>
-        <w:tc>
-          <w:tcPr>
-            <w:tcW w:w="708" w:type="dxa"/>
-            <w:shd w:val="clear" w:color="auto" w:fill="D9D9D9" w:themeFill="background1" w:themeFillShade="D9"/>
-          </w:tcPr>
-          <w:p>
-            <w:pPr>
-              <w:jc w:val="center"/>
-              <w:rPr>
-                <w:b/>
-              </w:rPr>
-            </w:pPr>
-            <w:r>
-              <w:rPr>
-                <w:b/>
-              </w:rPr>
-              <w:t>Исп.</w:t>
-            </w:r>
-          </w:p>
-        </w:tc>
-        <w:tc>
-          <w:tcPr>
-            <w:tcW w:w="1701" w:type="dxa"/>
-            <w:shd w:val="clear" w:color="auto" w:fill="D9D9D9" w:themeFill="background1" w:themeFillShade="D9"/>
-          </w:tcPr>
-          <w:p>
-            <w:pPr>
-              <w:jc w:val="center"/>
-              <w:rPr>
-                <w:b/>
-              </w:rPr>
-            </w:pPr>
-            <w:r>
-              <w:rPr>
-                <w:b/>
-              </w:rPr>
-              <w:t>Тип значения</w:t>
-            </w:r>
-          </w:p>
-        </w:tc>
-        <w:tc>
-          <w:tcPr>
-            <w:tcW w:w="3119" w:type="dxa"/>
-            <w:shd w:val="clear" w:color="auto" w:fill="D9D9D9" w:themeFill="background1" w:themeFillShade="D9"/>
-          </w:tcPr>
-          <w:p>
-            <w:pPr>
-              <w:rPr>
-                <w:b/>
-              </w:rPr>
-            </w:pPr>
-            <w:r>
-              <w:rPr>
-                <w:b/>
-              </w:rPr>
-              <w:t>Описание</w:t>
-            </w:r>
-          </w:p>
-        </w:tc>
-        <w:tc>
-          <w:tcPr>
-            <w:tcW w:w="3260" w:type="dxa"/>
-            <w:shd w:val="clear" w:color="auto" w:fill="D9D9D9" w:themeFill="background1" w:themeFillShade="D9"/>
-          </w:tcPr>
-          <w:p>
-            <w:pPr>
-              <w:rPr>
-                <w:b/>
-              </w:rPr>
-            </w:pPr>
-            <w:r>
-              <w:rPr>
-                <w:b/>
-              </w:rPr>
-              <w:t>Комментарий</w:t>
-            </w:r>
-          </w:p>
-        </w:tc>
-      </w:tr>
-      <w:tr>
-        <w:trPr>
-          <w:cantSplit/>
-        </w:trPr>
-        <w:tc>
-          <w:tcPr>
-            <w:tcW w:w="1986" w:type="dxa"/>
-          </w:tcPr>
-          <w:p>
-            <w:pPr>
-              <w:ind w:left="34"/>
-            </w:pPr>
-            <w:r>
-              <w:rPr>
-                <w:lang w:val="en-US"/>
-              </w:rPr>
               <w:t>Vehicle</w:t>
             </w:r>
           </w:p>
@@ -18571,9 +18557,9 @@
           <w:lang w:val="en-US"/>
         </w:rPr>
       </w:pPr>
-      <w:bookmarkStart w:id="59" w:name="updateGoodDimensionsRequest"/>
-      <w:bookmarkStart w:id="60" w:name="_Ref515530895"/>
-      <w:bookmarkEnd w:id="59"/>
+      <w:bookmarkStart w:id="58" w:name="updateGoodDimensionsRequest"/>
+      <w:bookmarkStart w:id="59" w:name="_Ref515530895"/>
+      <w:bookmarkEnd w:id="58"/>
       <w:proofErr w:type="spellStart"/>
       <w:r>
         <w:rPr>
@@ -18581,7 +18567,7 @@
         </w:rPr>
         <w:t>updateGoodDimensionsRequest</w:t>
       </w:r>
-      <w:bookmarkEnd w:id="60"/>
+      <w:bookmarkEnd w:id="59"/>
       <w:proofErr w:type="spellEnd"/>
     </w:p>
     <w:tbl>
@@ -18895,7 +18881,7 @@
       <w:pPr>
         <w:pStyle w:val="5"/>
       </w:pPr>
-      <w:bookmarkStart w:id="61" w:name="_Ref515531705"/>
+      <w:bookmarkStart w:id="60" w:name="_Ref515531705"/>
       <w:proofErr w:type="spellStart"/>
       <w:r>
         <w:rPr>
@@ -18903,15 +18889,15 @@
         </w:rPr>
         <w:t>create</w:t>
       </w:r>
-      <w:bookmarkStart w:id="62" w:name="createAcceptanceOrderRequest"/>
-      <w:bookmarkEnd w:id="62"/>
+      <w:bookmarkStart w:id="61" w:name="createAcceptanceOrderRequest"/>
+      <w:bookmarkEnd w:id="61"/>
       <w:r>
         <w:rPr>
           <w:lang w:val="en-US"/>
         </w:rPr>
         <w:t>AcceptanceOrderRequest</w:t>
       </w:r>
-      <w:bookmarkEnd w:id="61"/>
+      <w:bookmarkEnd w:id="60"/>
       <w:proofErr w:type="spellEnd"/>
     </w:p>
     <w:tbl>
@@ -19227,8 +19213,8 @@
           <w:lang w:val="en-US"/>
         </w:rPr>
       </w:pPr>
-      <w:bookmarkStart w:id="63" w:name="_Ref515531759"/>
-      <w:bookmarkStart w:id="64" w:name="createClientReturnClaimRequest"/>
+      <w:bookmarkStart w:id="62" w:name="_Ref515531759"/>
+      <w:bookmarkStart w:id="63" w:name="createClientReturnClaimRequest"/>
       <w:proofErr w:type="spellStart"/>
       <w:r>
         <w:rPr>
@@ -19237,7 +19223,7 @@
         <w:t>createClientReturnClaimRequest</w:t>
       </w:r>
       <w:bookmarkEnd w:id="56"/>
-      <w:bookmarkEnd w:id="63"/>
+      <w:bookmarkEnd w:id="62"/>
       <w:proofErr w:type="spellEnd"/>
     </w:p>
     <w:tbl>
@@ -19261,7 +19247,7 @@
             <w:tcW w:w="2235" w:type="dxa"/>
             <w:shd w:val="clear" w:color="auto" w:fill="D9D9D9" w:themeFill="background1" w:themeFillShade="D9"/>
           </w:tcPr>
-          <w:bookmarkEnd w:id="64"/>
+          <w:bookmarkEnd w:id="63"/>
           <w:p>
             <w:pPr>
               <w:ind w:left="284"/>
@@ -19553,9 +19539,9 @@
           <w:lang w:val="en-US"/>
         </w:rPr>
       </w:pPr>
-      <w:bookmarkStart w:id="65" w:name="_Ref505596229"/>
-      <w:bookmarkStart w:id="66" w:name="createKitOrderRequest"/>
-      <w:bookmarkStart w:id="67" w:name="_Ref477213037"/>
+      <w:bookmarkStart w:id="64" w:name="_Ref505596229"/>
+      <w:bookmarkStart w:id="65" w:name="createKitOrderRequest"/>
+      <w:bookmarkStart w:id="66" w:name="_Ref477213037"/>
       <w:proofErr w:type="spellStart"/>
       <w:r>
         <w:rPr>
@@ -19563,7 +19549,7 @@
         </w:rPr>
         <w:t>createKitOrderRequest</w:t>
       </w:r>
-      <w:bookmarkEnd w:id="65"/>
+      <w:bookmarkEnd w:id="64"/>
       <w:proofErr w:type="spellEnd"/>
     </w:p>
     <w:tbl>
@@ -19587,7 +19573,7 @@
             <w:tcW w:w="2235" w:type="dxa"/>
             <w:shd w:val="clear" w:color="auto" w:fill="D9D9D9" w:themeFill="background1" w:themeFillShade="D9"/>
           </w:tcPr>
-          <w:bookmarkEnd w:id="66"/>
+          <w:bookmarkEnd w:id="65"/>
           <w:p>
             <w:pPr>
               <w:ind w:left="284"/>
@@ -19877,8 +19863,8 @@
       <w:pPr>
         <w:pStyle w:val="5"/>
       </w:pPr>
-      <w:bookmarkStart w:id="68" w:name="_Ref515531812"/>
-      <w:bookmarkStart w:id="69" w:name="createShipmentOrderRequest"/>
+      <w:bookmarkStart w:id="67" w:name="_Ref515531812"/>
+      <w:bookmarkStart w:id="68" w:name="createShipmentOrderRequest"/>
       <w:proofErr w:type="spellStart"/>
       <w:r>
         <w:rPr>
@@ -19887,8 +19873,8 @@
         <w:lastRenderedPageBreak/>
         <w:t>createShipmentOrderRequest</w:t>
       </w:r>
+      <w:bookmarkEnd w:id="66"/>
       <w:bookmarkEnd w:id="67"/>
-      <w:bookmarkEnd w:id="68"/>
       <w:proofErr w:type="spellEnd"/>
     </w:p>
     <w:tbl>
@@ -19912,7 +19898,7 @@
             <w:tcW w:w="2235" w:type="dxa"/>
             <w:shd w:val="clear" w:color="auto" w:fill="D9D9D9" w:themeFill="background1" w:themeFillShade="D9"/>
           </w:tcPr>
-          <w:bookmarkEnd w:id="69"/>
+          <w:bookmarkEnd w:id="68"/>
           <w:p>
             <w:pPr>
               <w:shd w:val="clear" w:color="auto" w:fill="D9D9D9" w:themeFill="background1" w:themeFillShade="D9"/>
@@ -20204,8 +20190,8 @@
       <w:pPr>
         <w:pStyle w:val="5"/>
       </w:pPr>
-      <w:bookmarkStart w:id="70" w:name="_Ref477212990"/>
-      <w:bookmarkStart w:id="71" w:name="createShipmentOrderRowRequest"/>
+      <w:bookmarkStart w:id="69" w:name="_Ref477212990"/>
+      <w:bookmarkStart w:id="70" w:name="createShipmentOrderRowRequest"/>
       <w:proofErr w:type="spellStart"/>
       <w:r>
         <w:rPr>
@@ -20213,7 +20199,7 @@
         </w:rPr>
         <w:t>createShipmentOrderRowRequest</w:t>
       </w:r>
-      <w:bookmarkEnd w:id="70"/>
+      <w:bookmarkEnd w:id="69"/>
       <w:proofErr w:type="spellEnd"/>
     </w:p>
     <w:tbl>
@@ -20237,7 +20223,7 @@
             <w:tcW w:w="2235" w:type="dxa"/>
             <w:shd w:val="clear" w:color="auto" w:fill="D9D9D9" w:themeFill="background1" w:themeFillShade="D9"/>
           </w:tcPr>
-          <w:bookmarkEnd w:id="71"/>
+          <w:bookmarkEnd w:id="70"/>
           <w:p>
             <w:pPr>
               <w:shd w:val="clear" w:color="auto" w:fill="D9D9D9" w:themeFill="background1" w:themeFillShade="D9"/>
@@ -20459,7 +20445,7 @@
           <w:lang w:val="en-US"/>
         </w:rPr>
       </w:pPr>
-      <w:bookmarkStart w:id="72" w:name="_Ref480274643"/>
+      <w:bookmarkStart w:id="71" w:name="_Ref480274643"/>
       <w:r>
         <w:rPr>
           <w:lang w:val="en-US"/>
@@ -20471,7 +20457,7 @@
       <w:pPr>
         <w:pStyle w:val="5"/>
       </w:pPr>
-      <w:bookmarkStart w:id="73" w:name="createStockAdjustmentRequest"/>
+      <w:bookmarkStart w:id="72" w:name="createStockAdjustmentRequest"/>
       <w:proofErr w:type="spellStart"/>
       <w:r>
         <w:rPr>
@@ -20480,7 +20466,7 @@
         <w:lastRenderedPageBreak/>
         <w:t>createStockAdjustmentRequest</w:t>
       </w:r>
-      <w:bookmarkEnd w:id="72"/>
+      <w:bookmarkEnd w:id="71"/>
       <w:proofErr w:type="spellEnd"/>
     </w:p>
     <w:tbl>
@@ -20504,7 +20490,7 @@
             <w:tcW w:w="2235" w:type="dxa"/>
             <w:shd w:val="clear" w:color="auto" w:fill="D9D9D9" w:themeFill="background1" w:themeFillShade="D9"/>
           </w:tcPr>
-          <w:bookmarkEnd w:id="73"/>
+          <w:bookmarkEnd w:id="72"/>
           <w:p>
             <w:pPr>
               <w:ind w:left="284"/>
@@ -20814,8 +20800,8 @@
       <w:pPr>
         <w:pStyle w:val="5"/>
       </w:pPr>
-      <w:bookmarkStart w:id="74" w:name="_Ref477264568"/>
-      <w:bookmarkStart w:id="75" w:name="createTripOrderRequest"/>
+      <w:bookmarkStart w:id="73" w:name="_Ref477264568"/>
+      <w:bookmarkStart w:id="74" w:name="createTripOrderRequest"/>
       <w:proofErr w:type="spellStart"/>
       <w:r>
         <w:rPr>
@@ -20823,7 +20809,7 @@
         </w:rPr>
         <w:t>createTripOrderRequest</w:t>
       </w:r>
-      <w:bookmarkEnd w:id="74"/>
+      <w:bookmarkEnd w:id="73"/>
       <w:proofErr w:type="spellEnd"/>
     </w:p>
     <w:tbl>
@@ -20847,7 +20833,7 @@
             <w:tcW w:w="2235" w:type="dxa"/>
             <w:shd w:val="clear" w:color="auto" w:fill="D9D9D9" w:themeFill="background1" w:themeFillShade="D9"/>
           </w:tcPr>
-          <w:bookmarkEnd w:id="75"/>
+          <w:bookmarkEnd w:id="74"/>
           <w:p>
             <w:pPr>
               <w:ind w:left="284"/>
@@ -21134,13 +21120,13 @@
       <w:pPr>
         <w:pStyle w:val="5"/>
       </w:pPr>
-      <w:bookmarkStart w:id="76" w:name="_updateStatusRequest"/>
-      <w:bookmarkStart w:id="77" w:name="_createShipmentAdviceRequest"/>
-      <w:bookmarkStart w:id="78" w:name="_Ref477178544"/>
-      <w:bookmarkStart w:id="79" w:name="revokeOrderRequest"/>
-      <w:bookmarkStart w:id="80" w:name="_Ref477269103"/>
+      <w:bookmarkStart w:id="75" w:name="_updateStatusRequest"/>
+      <w:bookmarkStart w:id="76" w:name="_createShipmentAdviceRequest"/>
+      <w:bookmarkStart w:id="77" w:name="_Ref477178544"/>
+      <w:bookmarkStart w:id="78" w:name="revokeOrderRequest"/>
+      <w:bookmarkStart w:id="79" w:name="_Ref477269103"/>
+      <w:bookmarkEnd w:id="75"/>
       <w:bookmarkEnd w:id="76"/>
-      <w:bookmarkEnd w:id="77"/>
       <w:proofErr w:type="spellStart"/>
       <w:r>
         <w:rPr>
@@ -21148,7 +21134,7 @@
         </w:rPr>
         <w:t>revokeOrderRequest</w:t>
       </w:r>
-      <w:bookmarkEnd w:id="78"/>
+      <w:bookmarkEnd w:id="77"/>
       <w:proofErr w:type="spellEnd"/>
     </w:p>
     <w:tbl>
@@ -21172,7 +21158,7 @@
             <w:tcW w:w="2235" w:type="dxa"/>
             <w:shd w:val="clear" w:color="auto" w:fill="D9D9D9" w:themeFill="background1" w:themeFillShade="D9"/>
           </w:tcPr>
-          <w:bookmarkEnd w:id="79"/>
+          <w:bookmarkEnd w:id="78"/>
           <w:p>
             <w:pPr>
               <w:ind w:left="284"/>
@@ -21482,7 +21468,7 @@
           <w:lang w:val="en-US"/>
         </w:rPr>
       </w:pPr>
-      <w:bookmarkStart w:id="81" w:name="_Ref517448921"/>
+      <w:bookmarkStart w:id="80" w:name="_Ref517448921"/>
       <w:proofErr w:type="spellStart"/>
       <w:r>
         <w:t>createInvPlan</w:t>
@@ -21494,7 +21480,7 @@
         </w:rPr>
         <w:t>Request</w:t>
       </w:r>
-      <w:bookmarkEnd w:id="81"/>
+      <w:bookmarkEnd w:id="80"/>
     </w:p>
     <w:tbl>
       <w:tblPr>
@@ -22226,8 +22212,8 @@
       <w:pPr>
         <w:pStyle w:val="5"/>
       </w:pPr>
-      <w:bookmarkStart w:id="82" w:name="_Ref515532414"/>
-      <w:bookmarkStart w:id="83" w:name="createTripDepartureRequest"/>
+      <w:bookmarkStart w:id="81" w:name="_Ref515532414"/>
+      <w:bookmarkStart w:id="82" w:name="createTripDepartureRequest"/>
       <w:proofErr w:type="spellStart"/>
       <w:r>
         <w:rPr>
@@ -22235,8 +22221,8 @@
         </w:rPr>
         <w:t>createTripDepartureRequest</w:t>
       </w:r>
-      <w:bookmarkEnd w:id="80"/>
-      <w:bookmarkEnd w:id="82"/>
+      <w:bookmarkEnd w:id="79"/>
+      <w:bookmarkEnd w:id="81"/>
       <w:proofErr w:type="spellEnd"/>
     </w:p>
     <w:tbl>
@@ -22260,7 +22246,7 @@
             <w:tcW w:w="2235" w:type="dxa"/>
             <w:shd w:val="clear" w:color="auto" w:fill="D9D9D9" w:themeFill="background1" w:themeFillShade="D9"/>
           </w:tcPr>
-          <w:bookmarkEnd w:id="83"/>
+          <w:bookmarkEnd w:id="82"/>
           <w:p>
             <w:pPr>
               <w:ind w:left="284"/>
@@ -22570,8 +22556,8 @@
       <w:pPr>
         <w:pStyle w:val="5"/>
       </w:pPr>
-      <w:bookmarkStart w:id="84" w:name="_Ref515532340"/>
-      <w:bookmarkStart w:id="85" w:name="createReceivingAdviceRequest"/>
+      <w:bookmarkStart w:id="83" w:name="_Ref515532340"/>
+      <w:bookmarkStart w:id="84" w:name="createReceivingAdviceRequest"/>
       <w:proofErr w:type="spellStart"/>
       <w:r>
         <w:rPr>
@@ -22579,7 +22565,7 @@
         </w:rPr>
         <w:t>createReceivingAdviceRequest</w:t>
       </w:r>
-      <w:bookmarkEnd w:id="84"/>
+      <w:bookmarkEnd w:id="83"/>
       <w:proofErr w:type="spellEnd"/>
     </w:p>
     <w:tbl>
@@ -22603,7 +22589,7 @@
             <w:tcW w:w="2235" w:type="dxa"/>
             <w:shd w:val="clear" w:color="auto" w:fill="D9D9D9" w:themeFill="background1" w:themeFillShade="D9"/>
           </w:tcPr>
-          <w:bookmarkEnd w:id="85"/>
+          <w:bookmarkEnd w:id="84"/>
           <w:p>
             <w:pPr>
               <w:ind w:left="284"/>
@@ -22884,8 +22870,8 @@
       <w:pPr>
         <w:pStyle w:val="5"/>
       </w:pPr>
-      <w:bookmarkStart w:id="86" w:name="_Ref477459836"/>
-      <w:bookmarkStart w:id="87" w:name="createReservationAdviceRequest"/>
+      <w:bookmarkStart w:id="85" w:name="_Ref477459836"/>
+      <w:bookmarkStart w:id="86" w:name="createReservationAdviceRequest"/>
       <w:proofErr w:type="spellStart"/>
       <w:r>
         <w:rPr>
@@ -22893,7 +22879,7 @@
         </w:rPr>
         <w:t>createReservationAdviceRequest</w:t>
       </w:r>
-      <w:bookmarkEnd w:id="86"/>
+      <w:bookmarkEnd w:id="85"/>
       <w:proofErr w:type="spellEnd"/>
     </w:p>
     <w:tbl>
@@ -22917,7 +22903,7 @@
             <w:tcW w:w="2235" w:type="dxa"/>
             <w:shd w:val="clear" w:color="auto" w:fill="D9D9D9" w:themeFill="background1" w:themeFillShade="D9"/>
           </w:tcPr>
-          <w:bookmarkEnd w:id="87"/>
+          <w:bookmarkEnd w:id="86"/>
           <w:p>
             <w:pPr>
               <w:ind w:left="284"/>
@@ -23188,8 +23174,8 @@
       <w:pPr>
         <w:pStyle w:val="5"/>
       </w:pPr>
-      <w:bookmarkStart w:id="88" w:name="_Ref506545915"/>
-      <w:bookmarkStart w:id="89" w:name="createShipmentAdviceRequest"/>
+      <w:bookmarkStart w:id="87" w:name="_Ref506545915"/>
+      <w:bookmarkStart w:id="88" w:name="createShipmentAdviceRequest"/>
       <w:proofErr w:type="spellStart"/>
       <w:r>
         <w:rPr>
@@ -23197,7 +23183,7 @@
         </w:rPr>
         <w:t>createShipmentAdviceRequest</w:t>
       </w:r>
-      <w:bookmarkEnd w:id="88"/>
+      <w:bookmarkEnd w:id="87"/>
       <w:proofErr w:type="spellEnd"/>
     </w:p>
     <w:tbl>
@@ -23221,7 +23207,7 @@
             <w:tcW w:w="2235" w:type="dxa"/>
             <w:shd w:val="clear" w:color="auto" w:fill="D9D9D9" w:themeFill="background1" w:themeFillShade="D9"/>
           </w:tcPr>
-          <w:bookmarkEnd w:id="89"/>
+          <w:bookmarkEnd w:id="88"/>
           <w:p>
             <w:pPr>
               <w:ind w:left="284"/>
@@ -23508,9 +23494,9 @@
           <w:lang w:val="en-US"/>
         </w:rPr>
       </w:pPr>
-      <w:bookmarkStart w:id="90" w:name="_Ref477471017"/>
-      <w:bookmarkStart w:id="91" w:name="createStockTakingRequest"/>
-      <w:bookmarkStart w:id="92" w:name="_Ref477459767"/>
+      <w:bookmarkStart w:id="89" w:name="_Ref477471017"/>
+      <w:bookmarkStart w:id="90" w:name="createStockTakingRequest"/>
+      <w:bookmarkStart w:id="91" w:name="_Ref477459767"/>
       <w:proofErr w:type="spellStart"/>
       <w:r>
         <w:rPr>
@@ -23524,7 +23510,7 @@
         </w:rPr>
         <w:t>StockTakingRequest</w:t>
       </w:r>
-      <w:bookmarkEnd w:id="90"/>
+      <w:bookmarkEnd w:id="89"/>
       <w:proofErr w:type="spellEnd"/>
     </w:p>
     <w:tbl>
@@ -23551,7 +23537,7 @@
             <w:tcW w:w="1702" w:type="dxa"/>
             <w:shd w:val="clear" w:color="auto" w:fill="D9D9D9" w:themeFill="background1" w:themeFillShade="D9"/>
           </w:tcPr>
-          <w:bookmarkEnd w:id="91"/>
+          <w:bookmarkEnd w:id="90"/>
           <w:p>
             <w:pPr>
               <w:ind w:left="34"/>
@@ -23842,7 +23828,7 @@
           <w:p/>
         </w:tc>
       </w:tr>
-      <w:bookmarkEnd w:id="92"/>
+      <w:bookmarkEnd w:id="91"/>
     </w:tbl>
     <w:p>
       <w:pPr>
@@ -23903,8 +23889,8 @@
       <w:pPr>
         <w:pStyle w:val="5"/>
       </w:pPr>
-      <w:bookmarkStart w:id="93" w:name="_Ref515531910"/>
-      <w:bookmarkStart w:id="94" w:name="changeOrderStatusRequest"/>
+      <w:bookmarkStart w:id="92" w:name="_Ref515531910"/>
+      <w:bookmarkStart w:id="93" w:name="changeOrderStatusRequest"/>
       <w:proofErr w:type="spellStart"/>
       <w:r>
         <w:rPr>
@@ -23912,7 +23898,7 @@
         </w:rPr>
         <w:t>changeOrderStatusRequest</w:t>
       </w:r>
-      <w:bookmarkEnd w:id="93"/>
+      <w:bookmarkEnd w:id="92"/>
       <w:proofErr w:type="spellEnd"/>
     </w:p>
     <w:tbl>
@@ -23939,7 +23925,7 @@
             <w:tcW w:w="2235" w:type="dxa"/>
             <w:shd w:val="clear" w:color="auto" w:fill="D9D9D9" w:themeFill="background1" w:themeFillShade="D9"/>
           </w:tcPr>
-          <w:bookmarkEnd w:id="94"/>
+          <w:bookmarkEnd w:id="93"/>
           <w:p>
             <w:pPr>
               <w:ind w:left="34"/>
@@ -24233,17 +24219,17 @@
           <w:szCs w:val="26"/>
         </w:rPr>
       </w:pPr>
-      <w:bookmarkStart w:id="95" w:name="_createAcceptanceOrderRequest"/>
-      <w:bookmarkStart w:id="96" w:name="_createDispatchRowRequest"/>
-      <w:bookmarkStart w:id="97" w:name="_revokeOrderRequest"/>
-      <w:bookmarkStart w:id="98" w:name="_createReceivingAdviceRequest"/>
-      <w:bookmarkStart w:id="99" w:name="_Ref506536159"/>
-      <w:bookmarkStart w:id="100" w:name="_Ref477459824"/>
-      <w:bookmarkEnd w:id="45"/>
+      <w:bookmarkStart w:id="94" w:name="_createAcceptanceOrderRequest"/>
+      <w:bookmarkStart w:id="95" w:name="_createDispatchRowRequest"/>
+      <w:bookmarkStart w:id="96" w:name="_revokeOrderRequest"/>
+      <w:bookmarkStart w:id="97" w:name="_createReceivingAdviceRequest"/>
+      <w:bookmarkStart w:id="98" w:name="_Ref506536159"/>
+      <w:bookmarkStart w:id="99" w:name="_Ref477459824"/>
+      <w:bookmarkEnd w:id="44"/>
+      <w:bookmarkEnd w:id="94"/>
       <w:bookmarkEnd w:id="95"/>
       <w:bookmarkEnd w:id="96"/>
       <w:bookmarkEnd w:id="97"/>
-      <w:bookmarkEnd w:id="98"/>
     </w:p>
     <w:p>
       <w:pPr>
@@ -24295,8 +24281,8 @@
       <w:pPr>
         <w:pStyle w:val="5"/>
       </w:pPr>
-      <w:bookmarkStart w:id="101" w:name="_Ref515532094"/>
-      <w:bookmarkStart w:id="102" w:name="getAdvicesRequest"/>
+      <w:bookmarkStart w:id="100" w:name="_Ref515532094"/>
+      <w:bookmarkStart w:id="101" w:name="getAdvicesRequest"/>
       <w:proofErr w:type="spellStart"/>
       <w:r>
         <w:rPr>
@@ -24304,8 +24290,8 @@
         </w:rPr>
         <w:t>getAdvicesRequest</w:t>
       </w:r>
-      <w:bookmarkEnd w:id="99"/>
-      <w:bookmarkEnd w:id="101"/>
+      <w:bookmarkEnd w:id="98"/>
+      <w:bookmarkEnd w:id="100"/>
       <w:proofErr w:type="spellEnd"/>
     </w:p>
     <w:tbl>
@@ -24332,7 +24318,7 @@
             <w:tcW w:w="1702" w:type="dxa"/>
             <w:shd w:val="clear" w:color="auto" w:fill="D9D9D9" w:themeFill="background1" w:themeFillShade="D9"/>
           </w:tcPr>
-          <w:bookmarkEnd w:id="102"/>
+          <w:bookmarkEnd w:id="101"/>
           <w:p>
             <w:pPr>
               <w:ind w:left="34"/>
@@ -24539,16 +24525,16 @@
       <w:pPr>
         <w:pStyle w:val="5"/>
       </w:pPr>
-      <w:bookmarkStart w:id="103" w:name="_Ref499048785"/>
-      <w:bookmarkStart w:id="104" w:name="getDifferenceMovementRequest"/>
+      <w:bookmarkStart w:id="102" w:name="_Ref499048785"/>
+      <w:bookmarkStart w:id="103" w:name="getDifferenceMovementRequest"/>
       <w:proofErr w:type="spellStart"/>
       <w:r>
         <w:t>getDifferenceMovementRequest</w:t>
       </w:r>
-      <w:bookmarkEnd w:id="103"/>
+      <w:bookmarkEnd w:id="102"/>
       <w:proofErr w:type="spellEnd"/>
     </w:p>
-    <w:bookmarkEnd w:id="104"/>
+    <w:bookmarkEnd w:id="103"/>
     <w:p>
       <w:pPr>
         <w:ind w:firstLine="708"/>
@@ -25256,8 +25242,8 @@
         </w:tc>
       </w:tr>
     </w:tbl>
-    <w:bookmarkStart w:id="105" w:name="getGoodRequest"/>
-    <w:bookmarkEnd w:id="100"/>
+    <w:bookmarkStart w:id="104" w:name="getGoodRequest"/>
+    <w:bookmarkEnd w:id="99"/>
     <w:p>
       <w:pPr>
         <w:pStyle w:val="5"/>
@@ -25297,7 +25283,7 @@
         </w:rPr>
         <w:fldChar w:fldCharType="separate"/>
       </w:r>
-      <w:bookmarkStart w:id="106" w:name="_Ref499048816"/>
+      <w:bookmarkStart w:id="105" w:name="_Ref499048816"/>
       <w:proofErr w:type="spellStart"/>
       <w:r>
         <w:rPr>
@@ -25308,7 +25294,7 @@
         </w:rPr>
         <w:t>getGoodRequest</w:t>
       </w:r>
-      <w:bookmarkEnd w:id="106"/>
+      <w:bookmarkEnd w:id="105"/>
       <w:proofErr w:type="spellEnd"/>
       <w:r>
         <w:rPr>
@@ -25344,7 +25330,7 @@
             <w:tcW w:w="1761" w:type="dxa"/>
             <w:shd w:val="clear" w:color="auto" w:fill="D9D9D9" w:themeFill="background1" w:themeFillShade="D9"/>
           </w:tcPr>
-          <w:bookmarkEnd w:id="105"/>
+          <w:bookmarkEnd w:id="104"/>
           <w:p>
             <w:pPr>
               <w:keepNext/>
@@ -25559,13 +25545,13 @@
           <w:lang w:val="en-US"/>
         </w:rPr>
       </w:pPr>
-      <w:bookmarkStart w:id="107" w:name="_AcceptanceOrder"/>
-      <w:bookmarkStart w:id="108" w:name="_stockBalanceRequest"/>
-      <w:bookmarkStart w:id="109" w:name="_Ref505184302"/>
-      <w:bookmarkStart w:id="110" w:name="getSKUrequest"/>
-      <w:bookmarkStart w:id="111" w:name="_Ref477213143"/>
+      <w:bookmarkStart w:id="106" w:name="_AcceptanceOrder"/>
+      <w:bookmarkStart w:id="107" w:name="_stockBalanceRequest"/>
+      <w:bookmarkStart w:id="108" w:name="_Ref505184302"/>
+      <w:bookmarkStart w:id="109" w:name="getSKUrequest"/>
+      <w:bookmarkStart w:id="110" w:name="_Ref477213143"/>
+      <w:bookmarkEnd w:id="106"/>
       <w:bookmarkEnd w:id="107"/>
-      <w:bookmarkEnd w:id="108"/>
       <w:proofErr w:type="spellStart"/>
       <w:r>
         <w:rPr>
@@ -25573,7 +25559,7 @@
         </w:rPr>
         <w:t>getSKUrequest</w:t>
       </w:r>
-      <w:bookmarkEnd w:id="109"/>
+      <w:bookmarkEnd w:id="108"/>
       <w:proofErr w:type="spellEnd"/>
     </w:p>
     <w:tbl>
@@ -25597,7 +25583,7 @@
             <w:tcW w:w="2235" w:type="dxa"/>
             <w:shd w:val="clear" w:color="auto" w:fill="D9D9D9" w:themeFill="background1" w:themeFillShade="D9"/>
           </w:tcPr>
-          <w:bookmarkEnd w:id="110"/>
+          <w:bookmarkEnd w:id="109"/>
           <w:p>
             <w:pPr>
               <w:ind w:left="284"/>
@@ -25913,8 +25899,8 @@
       <w:pPr>
         <w:pStyle w:val="5"/>
       </w:pPr>
-      <w:bookmarkStart w:id="112" w:name="_Ref515532179"/>
-      <w:bookmarkStart w:id="113" w:name="getStockBalanceRequest"/>
+      <w:bookmarkStart w:id="111" w:name="_Ref515532179"/>
+      <w:bookmarkStart w:id="112" w:name="getStockBalanceRequest"/>
       <w:proofErr w:type="spellStart"/>
       <w:r>
         <w:rPr>
@@ -25922,8 +25908,8 @@
         </w:rPr>
         <w:t>getStockBalanceRequest</w:t>
       </w:r>
+      <w:bookmarkEnd w:id="110"/>
       <w:bookmarkEnd w:id="111"/>
-      <w:bookmarkEnd w:id="112"/>
       <w:proofErr w:type="spellEnd"/>
     </w:p>
     <w:tbl>
@@ -25950,7 +25936,7 @@
             <w:tcW w:w="1702" w:type="dxa"/>
             <w:shd w:val="clear" w:color="auto" w:fill="D9D9D9" w:themeFill="background1" w:themeFillShade="D9"/>
           </w:tcPr>
-          <w:bookmarkEnd w:id="113"/>
+          <w:bookmarkEnd w:id="112"/>
           <w:p>
             <w:pPr>
               <w:ind w:left="34"/>
@@ -26368,7 +26354,7 @@
       </w:tr>
       <w:tr>
         <w:trPr>
-          <w:ins w:id="114" w:author="Антон Гилин" w:date="2018-06-14T16:33:00Z"/>
+          <w:ins w:id="113" w:author="Антон Гилин" w:date="2018-06-14T16:33:00Z"/>
         </w:trPr>
         <w:tc>
           <w:tcPr>
@@ -26378,6 +26364,26 @@
             <w:pPr>
               <w:ind w:left="34"/>
               <w:rPr>
+                <w:ins w:id="114" w:author="Антон Гилин" w:date="2018-06-14T16:33:00Z"/>
+                <w:lang w:val="en-US"/>
+              </w:rPr>
+            </w:pPr>
+            <w:r>
+              <w:rPr>
+                <w:lang w:val="en-US"/>
+              </w:rPr>
+              <w:t>SKUID</w:t>
+            </w:r>
+          </w:p>
+        </w:tc>
+        <w:tc>
+          <w:tcPr>
+            <w:tcW w:w="851" w:type="dxa"/>
+          </w:tcPr>
+          <w:p>
+            <w:pPr>
+              <w:jc w:val="center"/>
+              <w:rPr>
                 <w:ins w:id="115" w:author="Антон Гилин" w:date="2018-06-14T16:33:00Z"/>
                 <w:lang w:val="en-US"/>
               </w:rPr>
@@ -26386,13 +26392,13 @@
               <w:rPr>
                 <w:lang w:val="en-US"/>
               </w:rPr>
-              <w:t>SKUID</w:t>
-            </w:r>
-          </w:p>
-        </w:tc>
-        <w:tc>
-          <w:tcPr>
-            <w:tcW w:w="851" w:type="dxa"/>
+              <w:t>NE*</w:t>
+            </w:r>
+          </w:p>
+        </w:tc>
+        <w:tc>
+          <w:tcPr>
+            <w:tcW w:w="1984" w:type="dxa"/>
           </w:tcPr>
           <w:p>
             <w:pPr>
@@ -26406,53 +26412,33 @@
               <w:rPr>
                 <w:lang w:val="en-US"/>
               </w:rPr>
-              <w:t>NE*</w:t>
-            </w:r>
-          </w:p>
-        </w:tc>
-        <w:tc>
-          <w:tcPr>
-            <w:tcW w:w="1984" w:type="dxa"/>
-          </w:tcPr>
-          <w:p>
-            <w:pPr>
-              <w:jc w:val="center"/>
+              <w:t>STR</w:t>
+            </w:r>
+          </w:p>
+        </w:tc>
+        <w:tc>
+          <w:tcPr>
+            <w:tcW w:w="3048" w:type="dxa"/>
+          </w:tcPr>
+          <w:p>
+            <w:pPr>
               <w:rPr>
                 <w:ins w:id="117" w:author="Антон Гилин" w:date="2018-06-14T16:33:00Z"/>
-                <w:lang w:val="en-US"/>
-              </w:rPr>
-            </w:pPr>
-            <w:r>
-              <w:rPr>
-                <w:lang w:val="en-US"/>
-              </w:rPr>
-              <w:t>STR</w:t>
-            </w:r>
-          </w:p>
-        </w:tc>
-        <w:tc>
-          <w:tcPr>
-            <w:tcW w:w="3048" w:type="dxa"/>
+              </w:rPr>
+            </w:pPr>
+            <w:r>
+              <w:t>Уникальный код Единицы учета остатков</w:t>
+            </w:r>
+          </w:p>
+        </w:tc>
+        <w:tc>
+          <w:tcPr>
+            <w:tcW w:w="3189" w:type="dxa"/>
           </w:tcPr>
           <w:p>
             <w:pPr>
               <w:rPr>
                 <w:ins w:id="118" w:author="Антон Гилин" w:date="2018-06-14T16:33:00Z"/>
-              </w:rPr>
-            </w:pPr>
-            <w:r>
-              <w:t>Уникальный код Единицы учета остатков</w:t>
-            </w:r>
-          </w:p>
-        </w:tc>
-        <w:tc>
-          <w:tcPr>
-            <w:tcW w:w="3189" w:type="dxa"/>
-          </w:tcPr>
-          <w:p>
-            <w:pPr>
-              <w:rPr>
-                <w:ins w:id="119" w:author="Антон Гилин" w:date="2018-06-14T16:33:00Z"/>
               </w:rPr>
             </w:pPr>
           </w:p>
@@ -26467,8 +26453,8 @@
           <w:szCs w:val="28"/>
         </w:rPr>
       </w:pPr>
-      <w:bookmarkStart w:id="120" w:name="_stockBalanceResponse"/>
-      <w:bookmarkEnd w:id="120"/>
+      <w:bookmarkStart w:id="119" w:name="_stockBalanceResponse"/>
+      <w:bookmarkEnd w:id="119"/>
       <w:r>
         <w:br w:type="page"/>
       </w:r>
@@ -26486,8 +26472,8 @@
       <w:pPr>
         <w:pStyle w:val="3"/>
       </w:pPr>
-      <w:bookmarkStart w:id="121" w:name="_Ref506536185"/>
-      <w:bookmarkStart w:id="122" w:name="_Ref477213159"/>
+      <w:bookmarkStart w:id="120" w:name="_Ref506536185"/>
+      <w:bookmarkStart w:id="121" w:name="_Ref477213159"/>
       <w:r>
         <w:rPr>
           <w:lang w:val="en-US"/>
@@ -26529,8 +26515,8 @@
           <w:lang w:val="en-US"/>
         </w:rPr>
       </w:pPr>
-      <w:bookmarkStart w:id="123" w:name="_Ref515532105"/>
-      <w:bookmarkStart w:id="124" w:name="getAdvicesResponse"/>
+      <w:bookmarkStart w:id="122" w:name="_Ref515532105"/>
+      <w:bookmarkStart w:id="123" w:name="getAdvicesResponse"/>
       <w:proofErr w:type="spellStart"/>
       <w:r>
         <w:rPr>
@@ -26538,11 +26524,11 @@
         </w:rPr>
         <w:t>getAdvicesResponse</w:t>
       </w:r>
-      <w:bookmarkEnd w:id="121"/>
-      <w:bookmarkEnd w:id="123"/>
+      <w:bookmarkEnd w:id="120"/>
+      <w:bookmarkEnd w:id="122"/>
       <w:proofErr w:type="spellEnd"/>
     </w:p>
-    <w:bookmarkEnd w:id="124"/>
+    <w:bookmarkEnd w:id="123"/>
     <w:p>
       <w:pPr>
         <w:ind w:firstLine="708"/>
@@ -27336,16 +27322,16 @@
       <w:pPr>
         <w:pStyle w:val="4"/>
       </w:pPr>
-      <w:bookmarkStart w:id="125" w:name="_Ref499546881"/>
-      <w:bookmarkStart w:id="126" w:name="getDifferenceMovementResponse"/>
+      <w:bookmarkStart w:id="124" w:name="_Ref499546881"/>
+      <w:bookmarkStart w:id="125" w:name="getDifferenceMovementResponse"/>
       <w:proofErr w:type="spellStart"/>
       <w:r>
         <w:t>getDifferenceMovementResponse</w:t>
       </w:r>
-      <w:bookmarkEnd w:id="125"/>
+      <w:bookmarkEnd w:id="124"/>
       <w:proofErr w:type="spellEnd"/>
     </w:p>
-    <w:bookmarkEnd w:id="126"/>
+    <w:bookmarkEnd w:id="125"/>
     <w:p>
       <w:pPr>
         <w:keepNext/>
@@ -27762,9 +27748,9 @@
           <w:u w:val="none"/>
         </w:rPr>
       </w:pPr>
-      <w:bookmarkStart w:id="127" w:name="_Ref499546911"/>
-      <w:bookmarkStart w:id="128" w:name="getGoodResponse"/>
-      <w:bookmarkEnd w:id="122"/>
+      <w:bookmarkStart w:id="126" w:name="_Ref499546911"/>
+      <w:bookmarkStart w:id="127" w:name="getGoodResponse"/>
+      <w:bookmarkEnd w:id="121"/>
       <w:proofErr w:type="spellStart"/>
       <w:r>
         <w:rPr>
@@ -27775,10 +27761,10 @@
         </w:rPr>
         <w:t>getGoodResponse</w:t>
       </w:r>
-      <w:bookmarkEnd w:id="127"/>
+      <w:bookmarkEnd w:id="126"/>
       <w:proofErr w:type="spellEnd"/>
     </w:p>
-    <w:bookmarkEnd w:id="128"/>
+    <w:bookmarkEnd w:id="127"/>
     <w:p>
       <w:pPr>
         <w:keepNext/>
@@ -28174,11 +28160,11 @@
           <w:lang w:val="en-US"/>
         </w:rPr>
       </w:pPr>
-      <w:bookmarkStart w:id="129" w:name="_BalanceRow"/>
-      <w:bookmarkStart w:id="130" w:name="_Ref505184316"/>
-      <w:bookmarkStart w:id="131" w:name="getSKUresponse"/>
-      <w:bookmarkStart w:id="132" w:name="_Ref506536263"/>
-      <w:bookmarkEnd w:id="129"/>
+      <w:bookmarkStart w:id="128" w:name="_BalanceRow"/>
+      <w:bookmarkStart w:id="129" w:name="_Ref505184316"/>
+      <w:bookmarkStart w:id="130" w:name="getSKUresponse"/>
+      <w:bookmarkStart w:id="131" w:name="_Ref506536263"/>
+      <w:bookmarkEnd w:id="128"/>
       <w:proofErr w:type="spellStart"/>
       <w:r>
         <w:rPr>
@@ -28186,10 +28172,10 @@
         </w:rPr>
         <w:t>getSKUresponse</w:t>
       </w:r>
-      <w:bookmarkEnd w:id="130"/>
+      <w:bookmarkEnd w:id="129"/>
       <w:proofErr w:type="spellEnd"/>
     </w:p>
-    <w:bookmarkEnd w:id="131"/>
+    <w:bookmarkEnd w:id="130"/>
     <w:p>
       <w:pPr>
         <w:keepNext/>
@@ -28512,8 +28498,8 @@
           <w:lang w:val="en-US"/>
         </w:rPr>
       </w:pPr>
-      <w:bookmarkStart w:id="133" w:name="_Ref515532205"/>
-      <w:bookmarkStart w:id="134" w:name="getStockBalanceResponse"/>
+      <w:bookmarkStart w:id="132" w:name="_Ref515532205"/>
+      <w:bookmarkStart w:id="133" w:name="getStockBalanceResponse"/>
       <w:proofErr w:type="spellStart"/>
       <w:r>
         <w:rPr>
@@ -28522,16 +28508,16 @@
         <w:lastRenderedPageBreak/>
         <w:t>getStockBalanceResponse</w:t>
       </w:r>
+      <w:bookmarkEnd w:id="131"/>
       <w:bookmarkEnd w:id="132"/>
-      <w:bookmarkEnd w:id="133"/>
       <w:proofErr w:type="spellEnd"/>
     </w:p>
-    <w:bookmarkEnd w:id="134"/>
+    <w:bookmarkEnd w:id="133"/>
     <w:p>
       <w:pPr>
         <w:ind w:firstLine="708"/>
         <w:rPr>
-          <w:del w:id="135" w:author="Антон Гилин" w:date="2018-06-14T16:26:00Z"/>
+          <w:del w:id="134" w:author="Антон Гилин" w:date="2018-06-14T16:26:00Z"/>
           <w:rStyle w:val="aff5"/>
         </w:rPr>
       </w:pPr>
@@ -28576,13 +28562,13 @@
         </w:r>
       </w:hyperlink>
     </w:p>
-    <w:bookmarkStart w:id="136" w:name="_MON_1590839962"/>
-    <w:bookmarkEnd w:id="136"/>
+    <w:bookmarkStart w:id="135" w:name="_MON_1590839962"/>
+    <w:bookmarkEnd w:id="135"/>
     <w:p>
       <w:pPr>
         <w:ind w:firstLine="708"/>
         <w:rPr>
-          <w:ins w:id="137" w:author="Антон Гилин" w:date="2018-06-14T16:26:00Z"/>
+          <w:ins w:id="136" w:author="Антон Гилин" w:date="2018-06-14T16:26:00Z"/>
           <w:rStyle w:val="aff5"/>
         </w:rPr>
       </w:pPr>
@@ -28613,7 +28599,7 @@
           <v:shape id="_x0000_i1025" type="#_x0000_t75" style="width:307.8pt;height:537.55pt" o:ole="">
             <v:imagedata r:id="rId10" o:title=""/>
           </v:shape>
-          <o:OLEObject Type="Embed" ProgID="Excel.Sheet.12" ShapeID="_x0000_i1025" DrawAspect="Content" ObjectID="_1591512270" r:id="rId11"/>
+          <o:OLEObject Type="Embed" ProgID="Excel.Sheet.12" ShapeID="_x0000_i1025" DrawAspect="Content" ObjectID="_1591516697" r:id="rId11"/>
         </w:object>
       </w:r>
     </w:p>
@@ -28623,24 +28609,24 @@
           <w:lang w:val="en-US"/>
         </w:rPr>
       </w:pPr>
-      <w:bookmarkStart w:id="138" w:name="_Ref476654232"/>
-      <w:bookmarkStart w:id="139" w:name="_Ref499546984"/>
-      <w:bookmarkStart w:id="140" w:name="Response"/>
+      <w:bookmarkStart w:id="137" w:name="_Ref476654232"/>
+      <w:bookmarkStart w:id="138" w:name="_Ref499546984"/>
+      <w:bookmarkStart w:id="139" w:name="Response"/>
     </w:p>
     <w:p>
       <w:pPr>
         <w:pStyle w:val="3"/>
       </w:pPr>
-      <w:bookmarkStart w:id="141" w:name="_Ref517448850"/>
+      <w:bookmarkStart w:id="140" w:name="_Ref517448850"/>
       <w:r>
         <w:rPr>
           <w:lang w:val="en-US"/>
         </w:rPr>
         <w:t>Response</w:t>
       </w:r>
+      <w:bookmarkEnd w:id="137"/>
       <w:bookmarkEnd w:id="138"/>
-      <w:bookmarkEnd w:id="139"/>
-      <w:bookmarkEnd w:id="141"/>
+      <w:bookmarkEnd w:id="140"/>
     </w:p>
     <w:tbl>
       <w:tblPr>
@@ -28663,7 +28649,7 @@
             <w:tcW w:w="2440" w:type="dxa"/>
             <w:shd w:val="clear" w:color="auto" w:fill="D9D9D9" w:themeFill="background1" w:themeFillShade="D9"/>
           </w:tcPr>
-          <w:bookmarkEnd w:id="140"/>
+          <w:bookmarkEnd w:id="139"/>
           <w:p>
             <w:pPr>
               <w:rPr>
@@ -29106,8 +29092,8 @@
           <w:szCs w:val="26"/>
         </w:rPr>
       </w:pPr>
-      <w:bookmarkStart w:id="142" w:name="_Ref477460678"/>
-      <w:bookmarkStart w:id="143" w:name="Error"/>
+      <w:bookmarkStart w:id="141" w:name="_Ref477460678"/>
+      <w:bookmarkStart w:id="142" w:name="Error"/>
       <w:r>
         <w:br w:type="page"/>
       </w:r>
@@ -29123,7 +29109,7 @@
         <w:lastRenderedPageBreak/>
         <w:t>Error</w:t>
       </w:r>
-      <w:bookmarkEnd w:id="142"/>
+      <w:bookmarkEnd w:id="141"/>
     </w:p>
     <w:tbl>
       <w:tblPr>
@@ -29146,7 +29132,7 @@
             <w:tcW w:w="1702" w:type="dxa"/>
             <w:shd w:val="clear" w:color="auto" w:fill="D9D9D9" w:themeFill="background1" w:themeFillShade="D9"/>
           </w:tcPr>
-          <w:bookmarkEnd w:id="143"/>
+          <w:bookmarkEnd w:id="142"/>
           <w:p>
             <w:pPr>
               <w:ind w:left="34"/>
@@ -29688,7 +29674,7 @@
           <w:lang w:val="en-US"/>
         </w:rPr>
       </w:pPr>
-      <w:bookmarkStart w:id="144" w:name="_Ref517448775"/>
+      <w:bookmarkStart w:id="143" w:name="_Ref517448775"/>
       <w:proofErr w:type="spellStart"/>
       <w:r>
         <w:rPr>
@@ -29696,7 +29682,7 @@
         </w:rPr>
         <w:t>AdditionalInformation</w:t>
       </w:r>
-      <w:bookmarkEnd w:id="144"/>
+      <w:bookmarkEnd w:id="143"/>
       <w:proofErr w:type="spellEnd"/>
     </w:p>
     <w:tbl>
@@ -30080,7 +30066,7 @@
       <w:pPr>
         <w:pStyle w:val="3"/>
       </w:pPr>
-      <w:bookmarkStart w:id="145" w:name="_Ref496611623"/>
+      <w:bookmarkStart w:id="144" w:name="_Ref496611623"/>
       <w:r>
         <w:t>Номенклатура</w:t>
       </w:r>
@@ -30097,18 +30083,18 @@
       <w:pPr>
         <w:pStyle w:val="4"/>
       </w:pPr>
-      <w:bookmarkStart w:id="146" w:name="_Ref477358803"/>
-      <w:bookmarkStart w:id="147" w:name="Good"/>
-      <w:bookmarkStart w:id="148" w:name="_Ref477460707"/>
+      <w:bookmarkStart w:id="145" w:name="_Ref477358803"/>
+      <w:bookmarkStart w:id="146" w:name="Good"/>
+      <w:bookmarkStart w:id="147" w:name="_Ref477460707"/>
       <w:r>
         <w:rPr>
           <w:lang w:val="en-US"/>
         </w:rPr>
         <w:t>Good</w:t>
       </w:r>
-      <w:bookmarkEnd w:id="146"/>
+      <w:bookmarkEnd w:id="145"/>
     </w:p>
-    <w:bookmarkEnd w:id="147"/>
+    <w:bookmarkEnd w:id="146"/>
     <w:p>
       <w:pPr>
         <w:ind w:firstLine="708"/>
@@ -31538,8 +31524,8 @@
                 <w:lang w:val="en-US"/>
               </w:rPr>
             </w:pPr>
-            <w:bookmarkStart w:id="149" w:name="_KeepingVariant"/>
-            <w:bookmarkEnd w:id="149"/>
+            <w:bookmarkStart w:id="148" w:name="_KeepingVariant"/>
+            <w:bookmarkEnd w:id="148"/>
             <w:proofErr w:type="spellStart"/>
             <w:r>
               <w:rPr>
@@ -31881,9 +31867,12 @@
             </w:r>
             <w:proofErr w:type="spellStart"/>
             <w:r>
-              <w:t>Feature</w:t>
+              <w:t>Featur</w:t>
             </w:r>
             <w:proofErr w:type="spellEnd"/>
+            <w:r>
+              <w:t>e</w:t>
+            </w:r>
             <w:r>
               <w:rPr>
                 <w:lang w:val="en-US"/>
@@ -32742,6 +32731,116 @@
             <w:r>
               <w:t>»)</w:t>
             </w:r>
+          </w:p>
+        </w:tc>
+        <w:tc>
+          <w:tcPr>
+            <w:tcW w:w="3084" w:type="dxa"/>
+            <w:shd w:val="clear" w:color="auto" w:fill="FFFFFF" w:themeFill="background1"/>
+          </w:tcPr>
+          <w:p>
+            <w:pPr>
+              <w:rPr>
+                <w:rFonts w:cstheme="minorHAnsi"/>
+              </w:rPr>
+            </w:pPr>
+          </w:p>
+        </w:tc>
+      </w:tr>
+      <w:tr>
+        <w:trPr>
+          <w:cantSplit/>
+        </w:trPr>
+        <w:tc>
+          <w:tcPr>
+            <w:tcW w:w="1986" w:type="dxa"/>
+            <w:shd w:val="clear" w:color="auto" w:fill="FFFFFF" w:themeFill="background1"/>
+          </w:tcPr>
+          <w:p>
+            <w:pPr>
+              <w:ind w:left="31"/>
+              <w:rPr>
+                <w:rFonts w:cstheme="minorHAnsi"/>
+              </w:rPr>
+            </w:pPr>
+            <w:proofErr w:type="spellStart"/>
+            <w:r>
+              <w:rPr>
+                <w:rFonts w:cstheme="minorHAnsi"/>
+              </w:rPr>
+              <w:t>NumberOfPackages</w:t>
+            </w:r>
+            <w:proofErr w:type="spellEnd"/>
+          </w:p>
+        </w:tc>
+        <w:tc>
+          <w:tcPr>
+            <w:tcW w:w="743" w:type="dxa"/>
+            <w:shd w:val="clear" w:color="auto" w:fill="FFFFFF" w:themeFill="background1"/>
+          </w:tcPr>
+          <w:p>
+            <w:pPr>
+              <w:jc w:val="center"/>
+              <w:rPr>
+                <w:rFonts w:cstheme="minorHAnsi"/>
+                <w:lang w:val="en-US"/>
+              </w:rPr>
+            </w:pPr>
+            <w:r>
+              <w:rPr>
+                <w:rFonts w:cstheme="minorHAnsi"/>
+                <w:lang w:val="en-US"/>
+              </w:rPr>
+              <w:t>NA</w:t>
+            </w:r>
+          </w:p>
+        </w:tc>
+        <w:tc>
+          <w:tcPr>
+            <w:tcW w:w="1843" w:type="dxa"/>
+            <w:shd w:val="clear" w:color="auto" w:fill="FFFFFF" w:themeFill="background1"/>
+          </w:tcPr>
+          <w:p>
+            <w:pPr>
+              <w:jc w:val="center"/>
+              <w:rPr>
+                <w:lang w:val="en-US"/>
+              </w:rPr>
+            </w:pPr>
+            <w:r>
+              <w:rPr>
+                <w:lang w:val="en-US"/>
+              </w:rPr>
+              <w:t>INT</w:t>
+            </w:r>
+          </w:p>
+        </w:tc>
+        <w:tc>
+          <w:tcPr>
+            <w:tcW w:w="3260" w:type="dxa"/>
+            <w:shd w:val="clear" w:color="auto" w:fill="FFFFFF" w:themeFill="background1"/>
+          </w:tcPr>
+          <w:p>
+            <w:r>
+              <w:t>Количество</w:t>
+            </w:r>
+            <w:r>
+              <w:rPr>
+                <w:lang w:val="en-US"/>
+              </w:rPr>
+              <w:t xml:space="preserve"> </w:t>
+            </w:r>
+            <w:r>
+              <w:t>м</w:t>
+            </w:r>
+            <w:r>
+              <w:t>ест</w:t>
+            </w:r>
+            <w:r>
+              <w:t>, занимаемое товаром</w:t>
+            </w:r>
+            <w:bookmarkStart w:id="149" w:name="_GoBack"/>
+            <w:bookmarkEnd w:id="149"/>
           </w:p>
         </w:tc>
         <w:tc>
@@ -32764,7 +32863,7 @@
         <w:pStyle w:val="4"/>
       </w:pPr>
       <w:bookmarkStart w:id="150" w:name="AccountTag"/>
-      <w:bookmarkEnd w:id="148"/>
+      <w:bookmarkEnd w:id="147"/>
       <w:proofErr w:type="spellStart"/>
       <w:r>
         <w:rPr>
@@ -32772,7 +32871,7 @@
         </w:rPr>
         <w:t>AccountTag</w:t>
       </w:r>
-      <w:bookmarkEnd w:id="145"/>
+      <w:bookmarkEnd w:id="144"/>
       <w:bookmarkEnd w:id="150"/>
       <w:proofErr w:type="spellEnd"/>
       <w:r>
@@ -72946,6 +73045,7 @@
         <w:docPartUnique/>
       </w:docPartObj>
     </w:sdtPr>
+    <w:sdtEndPr/>
     <w:sdtContent>
       <w:p>
         <w:pPr>
@@ -72965,7 +73065,7 @@
           <w:rPr>
             <w:noProof/>
           </w:rPr>
-          <w:t>6</w:t>
+          <w:t>27</w:t>
         </w:r>
         <w:r>
           <w:fldChar w:fldCharType="end"/>
@@ -74933,7 +75033,7 @@
 </file>
 
 <file path=customXml/itemProps1.xml><?xml version="1.0" encoding="utf-8"?>
-<ds:datastoreItem xmlns:ds="http://schemas.openxmlformats.org/officeDocument/2006/customXml" ds:itemID="{FE4BEB94-4668-4CB6-A15B-016A1390A9CF}">
+<ds:datastoreItem xmlns:ds="http://schemas.openxmlformats.org/officeDocument/2006/customXml" ds:itemID="{1F5F1B60-A69D-4997-B360-59DCB9336F88}">
   <ds:schemaRefs>
     <ds:schemaRef ds:uri="http://schemas.openxmlformats.org/officeDocument/2006/bibliography"/>
   </ds:schemaRefs>

</xml_diff>